<commit_message>
Messdaten eingetragen, Durchführung folgt
</commit_message>
<xml_diff>
--- a/Labor 2/Protokollvorlage Labor 2 (1).docx
+++ b/Labor 2/Protokollvorlage Labor 2 (1).docx
@@ -1331,6 +1331,9 @@
         <w:jc w:val="center"/>
       </w:pPr>
       <w:r>
+        <w:rPr>
+          <w:noProof/>
+        </w:rPr>
         <w:object w:dxaOrig="5595" w:dyaOrig="3585">
           <v:shapetype id="_x0000_t75" coordsize="21600,21600" o:spt="75" o:preferrelative="t" path="m@4@5l@4@11@9@11@9@5xe" filled="f" stroked="f">
             <v:stroke joinstyle="miter"/>
@@ -1351,10 +1354,10 @@
             <v:path o:extrusionok="f" gradientshapeok="t" o:connecttype="rect"/>
             <o:lock v:ext="edit" aspectratio="t"/>
           </v:shapetype>
-          <v:shape id="_x0000_i1025" type="#_x0000_t75" style="width:280.5pt;height:180pt" o:ole="">
+          <v:shape id="_x0000_i1025" type="#_x0000_t75" alt="" style="width:280.9pt;height:180pt;mso-width-percent:0;mso-height-percent:0;mso-width-percent:0;mso-height-percent:0" o:ole="">
             <v:imagedata r:id="rId8" o:title=""/>
           </v:shape>
-          <o:OLEObject Type="Embed" ProgID="Visio.Drawing.15" ShapeID="_x0000_i1025" DrawAspect="Content" ObjectID="_1589627301" r:id="rId9"/>
+          <o:OLEObject Type="Embed" ProgID="Visio.Drawing.15" ShapeID="_x0000_i1025" DrawAspect="Content" ObjectID="_1589631052" r:id="rId9"/>
         </w:object>
       </w:r>
     </w:p>
@@ -1369,14 +1372,36 @@
       <w:r>
         <w:t xml:space="preserve">Abbildung </w:t>
       </w:r>
-      <w:fldSimple w:instr=" SEQ Abbildung \* ARABIC ">
-        <w:r>
-          <w:rPr>
-            <w:noProof/>
-          </w:rPr>
-          <w:t>1</w:t>
-        </w:r>
-      </w:fldSimple>
+      <w:r>
+        <w:rPr>
+          <w:noProof/>
+        </w:rPr>
+        <w:fldChar w:fldCharType="begin"/>
+      </w:r>
+      <w:r>
+        <w:rPr>
+          <w:noProof/>
+        </w:rPr>
+        <w:instrText xml:space="preserve"> SEQ Abbildung \* ARABIC </w:instrText>
+      </w:r>
+      <w:r>
+        <w:rPr>
+          <w:noProof/>
+        </w:rPr>
+        <w:fldChar w:fldCharType="separate"/>
+      </w:r>
+      <w:r>
+        <w:rPr>
+          <w:noProof/>
+        </w:rPr>
+        <w:t>1</w:t>
+      </w:r>
+      <w:r>
+        <w:rPr>
+          <w:noProof/>
+        </w:rPr>
+        <w:fldChar w:fldCharType="end"/>
+      </w:r>
       <w:bookmarkEnd w:id="0"/>
       <w:r>
         <w:rPr>
@@ -4501,13 +4526,7 @@
               <w:rPr>
                 <w:color w:val="000000" w:themeColor="text1"/>
               </w:rPr>
-              <w:t xml:space="preserve">Somit ergibt sich der Gesamtstrom </w:t>
-            </w:r>
-            <w:r>
-              <w:rPr>
-                <w:color w:val="000000" w:themeColor="text1"/>
-              </w:rPr>
-              <w:t>mit</w:t>
+              <w:t>Somit ergibt sich der Gesamtstrom mit</w:t>
             </w:r>
           </w:p>
           <w:p>
@@ -9243,10 +9262,7 @@
           <w:tcPr>
             <w:tcW w:w="6919" w:type="dxa"/>
           </w:tcPr>
-          <w:p>
-            <w:bookmarkStart w:id="2" w:name="_GoBack"/>
-            <w:bookmarkEnd w:id="2"/>
-          </w:p>
+          <w:p/>
         </w:tc>
         <w:tc>
           <w:tcPr>
@@ -9407,17 +9423,17 @@
         <w:tblLook w:val="01E0" w:firstRow="1" w:lastRow="1" w:firstColumn="1" w:lastColumn="1" w:noHBand="0" w:noVBand="0"/>
       </w:tblPr>
       <w:tblGrid>
-        <w:gridCol w:w="1354"/>
-        <w:gridCol w:w="771"/>
-        <w:gridCol w:w="771"/>
-        <w:gridCol w:w="773"/>
-        <w:gridCol w:w="771"/>
-        <w:gridCol w:w="773"/>
-        <w:gridCol w:w="771"/>
-        <w:gridCol w:w="771"/>
-        <w:gridCol w:w="773"/>
-        <w:gridCol w:w="771"/>
-        <w:gridCol w:w="773"/>
+        <w:gridCol w:w="1324"/>
+        <w:gridCol w:w="756"/>
+        <w:gridCol w:w="757"/>
+        <w:gridCol w:w="757"/>
+        <w:gridCol w:w="702"/>
+        <w:gridCol w:w="746"/>
+        <w:gridCol w:w="1198"/>
+        <w:gridCol w:w="602"/>
+        <w:gridCol w:w="746"/>
+        <w:gridCol w:w="744"/>
+        <w:gridCol w:w="740"/>
       </w:tblGrid>
       <w:tr>
         <w:trPr>
@@ -9425,7 +9441,7 @@
         </w:trPr>
         <w:tc>
           <w:tcPr>
-            <w:tcW w:w="746" w:type="pct"/>
+            <w:tcW w:w="730" w:type="pct"/>
             <w:tcBorders>
               <w:top w:val="single" w:sz="12" w:space="0" w:color="auto"/>
               <w:bottom w:val="single" w:sz="4" w:space="0" w:color="auto"/>
@@ -9466,7 +9482,7 @@
         </w:tc>
         <w:tc>
           <w:tcPr>
-            <w:tcW w:w="425" w:type="pct"/>
+            <w:tcW w:w="417" w:type="pct"/>
             <w:tcBorders>
               <w:top w:val="single" w:sz="12" w:space="0" w:color="auto"/>
               <w:left w:val="single" w:sz="4" w:space="0" w:color="auto"/>
@@ -9486,7 +9502,7 @@
         </w:tc>
         <w:tc>
           <w:tcPr>
-            <w:tcW w:w="425" w:type="pct"/>
+            <w:tcW w:w="417" w:type="pct"/>
             <w:tcBorders>
               <w:top w:val="single" w:sz="12" w:space="0" w:color="auto"/>
               <w:left w:val="single" w:sz="4" w:space="0" w:color="auto"/>
@@ -9506,7 +9522,7 @@
         </w:tc>
         <w:tc>
           <w:tcPr>
-            <w:tcW w:w="426" w:type="pct"/>
+            <w:tcW w:w="417" w:type="pct"/>
             <w:tcBorders>
               <w:top w:val="single" w:sz="12" w:space="0" w:color="auto"/>
               <w:left w:val="single" w:sz="4" w:space="0" w:color="auto"/>
@@ -9526,7 +9542,7 @@
         </w:tc>
         <w:tc>
           <w:tcPr>
-            <w:tcW w:w="425" w:type="pct"/>
+            <w:tcW w:w="387" w:type="pct"/>
             <w:tcBorders>
               <w:top w:val="single" w:sz="12" w:space="0" w:color="auto"/>
               <w:left w:val="single" w:sz="4" w:space="0" w:color="auto"/>
@@ -9546,7 +9562,7 @@
         </w:tc>
         <w:tc>
           <w:tcPr>
-            <w:tcW w:w="426" w:type="pct"/>
+            <w:tcW w:w="411" w:type="pct"/>
             <w:tcBorders>
               <w:top w:val="single" w:sz="12" w:space="0" w:color="auto"/>
               <w:left w:val="single" w:sz="4" w:space="0" w:color="auto"/>
@@ -9566,7 +9582,7 @@
         </w:tc>
         <w:tc>
           <w:tcPr>
-            <w:tcW w:w="425" w:type="pct"/>
+            <w:tcW w:w="660" w:type="pct"/>
             <w:tcBorders>
               <w:top w:val="single" w:sz="12" w:space="0" w:color="auto"/>
               <w:left w:val="single" w:sz="4" w:space="0" w:color="auto"/>
@@ -9593,7 +9609,7 @@
         </w:tc>
         <w:tc>
           <w:tcPr>
-            <w:tcW w:w="425" w:type="pct"/>
+            <w:tcW w:w="332" w:type="pct"/>
             <w:tcBorders>
               <w:top w:val="single" w:sz="12" w:space="0" w:color="auto"/>
               <w:left w:val="single" w:sz="4" w:space="0" w:color="auto"/>
@@ -9610,7 +9626,7 @@
         </w:tc>
         <w:tc>
           <w:tcPr>
-            <w:tcW w:w="426" w:type="pct"/>
+            <w:tcW w:w="411" w:type="pct"/>
             <w:tcBorders>
               <w:top w:val="single" w:sz="12" w:space="0" w:color="auto"/>
               <w:left w:val="single" w:sz="4" w:space="0" w:color="auto"/>
@@ -9627,7 +9643,7 @@
         </w:tc>
         <w:tc>
           <w:tcPr>
-            <w:tcW w:w="425" w:type="pct"/>
+            <w:tcW w:w="410" w:type="pct"/>
             <w:tcBorders>
               <w:top w:val="single" w:sz="12" w:space="0" w:color="auto"/>
               <w:left w:val="single" w:sz="4" w:space="0" w:color="auto"/>
@@ -9644,7 +9660,7 @@
         </w:tc>
         <w:tc>
           <w:tcPr>
-            <w:tcW w:w="426" w:type="pct"/>
+            <w:tcW w:w="411" w:type="pct"/>
             <w:tcBorders>
               <w:top w:val="single" w:sz="12" w:space="0" w:color="auto"/>
               <w:left w:val="single" w:sz="4" w:space="0" w:color="auto"/>
@@ -9666,7 +9682,7 @@
         </w:trPr>
         <w:tc>
           <w:tcPr>
-            <w:tcW w:w="746" w:type="pct"/>
+            <w:tcW w:w="730" w:type="pct"/>
             <w:tcBorders>
               <w:top w:val="single" w:sz="12" w:space="0" w:color="auto"/>
               <w:bottom w:val="single" w:sz="4" w:space="0" w:color="auto"/>
@@ -9715,7 +9731,7 @@
         </w:tc>
         <w:tc>
           <w:tcPr>
-            <w:tcW w:w="425" w:type="pct"/>
+            <w:tcW w:w="417" w:type="pct"/>
             <w:tcBorders>
               <w:top w:val="single" w:sz="12" w:space="0" w:color="auto"/>
               <w:left w:val="single" w:sz="4" w:space="0" w:color="auto"/>
@@ -9728,11 +9744,14 @@
             <w:pPr>
               <w:jc w:val="center"/>
             </w:pPr>
-          </w:p>
-        </w:tc>
-        <w:tc>
-          <w:tcPr>
-            <w:tcW w:w="425" w:type="pct"/>
+            <w:r>
+              <w:t>324</w:t>
+            </w:r>
+          </w:p>
+        </w:tc>
+        <w:tc>
+          <w:tcPr>
+            <w:tcW w:w="417" w:type="pct"/>
             <w:tcBorders>
               <w:top w:val="single" w:sz="12" w:space="0" w:color="auto"/>
               <w:left w:val="single" w:sz="4" w:space="0" w:color="auto"/>
@@ -9745,11 +9764,14 @@
             <w:pPr>
               <w:jc w:val="center"/>
             </w:pPr>
-          </w:p>
-        </w:tc>
-        <w:tc>
-          <w:tcPr>
-            <w:tcW w:w="426" w:type="pct"/>
+            <w:r>
+              <w:t>470</w:t>
+            </w:r>
+          </w:p>
+        </w:tc>
+        <w:tc>
+          <w:tcPr>
+            <w:tcW w:w="417" w:type="pct"/>
             <w:tcBorders>
               <w:top w:val="single" w:sz="12" w:space="0" w:color="auto"/>
               <w:left w:val="single" w:sz="4" w:space="0" w:color="auto"/>
@@ -9762,11 +9784,14 @@
             <w:pPr>
               <w:jc w:val="center"/>
             </w:pPr>
-          </w:p>
-        </w:tc>
-        <w:tc>
-          <w:tcPr>
-            <w:tcW w:w="425" w:type="pct"/>
+            <w:r>
+              <w:t>670</w:t>
+            </w:r>
+          </w:p>
+        </w:tc>
+        <w:tc>
+          <w:tcPr>
+            <w:tcW w:w="387" w:type="pct"/>
             <w:tcBorders>
               <w:top w:val="single" w:sz="12" w:space="0" w:color="auto"/>
               <w:left w:val="single" w:sz="4" w:space="0" w:color="auto"/>
@@ -9779,11 +9804,14 @@
             <w:pPr>
               <w:jc w:val="center"/>
             </w:pPr>
-          </w:p>
-        </w:tc>
-        <w:tc>
-          <w:tcPr>
-            <w:tcW w:w="426" w:type="pct"/>
+            <w:r>
+              <w:t>984</w:t>
+            </w:r>
+          </w:p>
+        </w:tc>
+        <w:tc>
+          <w:tcPr>
+            <w:tcW w:w="411" w:type="pct"/>
             <w:tcBorders>
               <w:top w:val="single" w:sz="12" w:space="0" w:color="auto"/>
               <w:left w:val="single" w:sz="4" w:space="0" w:color="auto"/>
@@ -9796,11 +9824,14 @@
             <w:pPr>
               <w:jc w:val="center"/>
             </w:pPr>
-          </w:p>
-        </w:tc>
-        <w:tc>
-          <w:tcPr>
-            <w:tcW w:w="425" w:type="pct"/>
+            <w:r>
+              <w:t>1449</w:t>
+            </w:r>
+          </w:p>
+        </w:tc>
+        <w:tc>
+          <w:tcPr>
+            <w:tcW w:w="660" w:type="pct"/>
             <w:tcBorders>
               <w:top w:val="single" w:sz="12" w:space="0" w:color="auto"/>
               <w:left w:val="single" w:sz="4" w:space="0" w:color="auto"/>
@@ -9813,11 +9844,14 @@
             <w:pPr>
               <w:jc w:val="center"/>
             </w:pPr>
-          </w:p>
-        </w:tc>
-        <w:tc>
-          <w:tcPr>
-            <w:tcW w:w="425" w:type="pct"/>
+            <w:r>
+              <w:t>9800000</w:t>
+            </w:r>
+          </w:p>
+        </w:tc>
+        <w:tc>
+          <w:tcPr>
+            <w:tcW w:w="332" w:type="pct"/>
             <w:tcBorders>
               <w:top w:val="single" w:sz="12" w:space="0" w:color="auto"/>
               <w:left w:val="single" w:sz="4" w:space="0" w:color="auto"/>
@@ -9834,7 +9868,7 @@
         </w:tc>
         <w:tc>
           <w:tcPr>
-            <w:tcW w:w="426" w:type="pct"/>
+            <w:tcW w:w="411" w:type="pct"/>
             <w:tcBorders>
               <w:top w:val="single" w:sz="12" w:space="0" w:color="auto"/>
               <w:left w:val="single" w:sz="4" w:space="0" w:color="auto"/>
@@ -9851,7 +9885,7 @@
         </w:tc>
         <w:tc>
           <w:tcPr>
-            <w:tcW w:w="425" w:type="pct"/>
+            <w:tcW w:w="410" w:type="pct"/>
             <w:tcBorders>
               <w:top w:val="single" w:sz="12" w:space="0" w:color="auto"/>
               <w:left w:val="single" w:sz="4" w:space="0" w:color="auto"/>
@@ -9868,7 +9902,7 @@
         </w:tc>
         <w:tc>
           <w:tcPr>
-            <w:tcW w:w="426" w:type="pct"/>
+            <w:tcW w:w="411" w:type="pct"/>
             <w:tcBorders>
               <w:top w:val="single" w:sz="12" w:space="0" w:color="auto"/>
               <w:left w:val="single" w:sz="4" w:space="0" w:color="auto"/>
@@ -9890,7 +9924,7 @@
         </w:trPr>
         <w:tc>
           <w:tcPr>
-            <w:tcW w:w="746" w:type="pct"/>
+            <w:tcW w:w="730" w:type="pct"/>
             <w:tcBorders>
               <w:top w:val="single" w:sz="4" w:space="0" w:color="auto"/>
               <w:bottom w:val="single" w:sz="4" w:space="0" w:color="auto"/>
@@ -9918,7 +9952,7 @@
         </w:tc>
         <w:tc>
           <w:tcPr>
-            <w:tcW w:w="425" w:type="pct"/>
+            <w:tcW w:w="417" w:type="pct"/>
             <w:tcBorders>
               <w:top w:val="single" w:sz="4" w:space="0" w:color="auto"/>
               <w:left w:val="single" w:sz="4" w:space="0" w:color="auto"/>
@@ -9927,11 +9961,18 @@
             </w:tcBorders>
             <w:vAlign w:val="center"/>
           </w:tcPr>
-          <w:p/>
-        </w:tc>
-        <w:tc>
-          <w:tcPr>
-            <w:tcW w:w="425" w:type="pct"/>
+          <w:p>
+            <w:pPr>
+              <w:jc w:val="center"/>
+            </w:pPr>
+            <w:r>
+              <w:t>8,74</w:t>
+            </w:r>
+          </w:p>
+        </w:tc>
+        <w:tc>
+          <w:tcPr>
+            <w:tcW w:w="417" w:type="pct"/>
             <w:tcBorders>
               <w:top w:val="single" w:sz="4" w:space="0" w:color="auto"/>
               <w:left w:val="single" w:sz="4" w:space="0" w:color="auto"/>
@@ -9940,11 +9981,18 @@
             </w:tcBorders>
             <w:vAlign w:val="center"/>
           </w:tcPr>
-          <w:p/>
-        </w:tc>
-        <w:tc>
-          <w:tcPr>
-            <w:tcW w:w="426" w:type="pct"/>
+          <w:p>
+            <w:pPr>
+              <w:jc w:val="center"/>
+            </w:pPr>
+            <w:r>
+              <w:t>8,76</w:t>
+            </w:r>
+          </w:p>
+        </w:tc>
+        <w:tc>
+          <w:tcPr>
+            <w:tcW w:w="417" w:type="pct"/>
             <w:tcBorders>
               <w:top w:val="single" w:sz="4" w:space="0" w:color="auto"/>
               <w:left w:val="single" w:sz="4" w:space="0" w:color="auto"/>
@@ -9953,11 +10001,18 @@
             </w:tcBorders>
             <w:vAlign w:val="center"/>
           </w:tcPr>
-          <w:p/>
-        </w:tc>
-        <w:tc>
-          <w:tcPr>
-            <w:tcW w:w="425" w:type="pct"/>
+          <w:p>
+            <w:pPr>
+              <w:jc w:val="center"/>
+            </w:pPr>
+            <w:r>
+              <w:t>8,78</w:t>
+            </w:r>
+          </w:p>
+        </w:tc>
+        <w:tc>
+          <w:tcPr>
+            <w:tcW w:w="387" w:type="pct"/>
             <w:tcBorders>
               <w:top w:val="single" w:sz="4" w:space="0" w:color="auto"/>
               <w:left w:val="single" w:sz="4" w:space="0" w:color="auto"/>
@@ -9966,11 +10021,18 @@
             </w:tcBorders>
             <w:vAlign w:val="center"/>
           </w:tcPr>
-          <w:p/>
-        </w:tc>
-        <w:tc>
-          <w:tcPr>
-            <w:tcW w:w="426" w:type="pct"/>
+          <w:p>
+            <w:pPr>
+              <w:jc w:val="center"/>
+            </w:pPr>
+            <w:r>
+              <w:t>8,79</w:t>
+            </w:r>
+          </w:p>
+        </w:tc>
+        <w:tc>
+          <w:tcPr>
+            <w:tcW w:w="411" w:type="pct"/>
             <w:tcBorders>
               <w:top w:val="single" w:sz="4" w:space="0" w:color="auto"/>
               <w:left w:val="single" w:sz="4" w:space="0" w:color="auto"/>
@@ -9979,11 +10041,18 @@
             </w:tcBorders>
             <w:vAlign w:val="center"/>
           </w:tcPr>
-          <w:p/>
-        </w:tc>
-        <w:tc>
-          <w:tcPr>
-            <w:tcW w:w="425" w:type="pct"/>
+          <w:p>
+            <w:pPr>
+              <w:jc w:val="center"/>
+            </w:pPr>
+            <w:r>
+              <w:t>8,80</w:t>
+            </w:r>
+          </w:p>
+        </w:tc>
+        <w:tc>
+          <w:tcPr>
+            <w:tcW w:w="660" w:type="pct"/>
             <w:tcBorders>
               <w:top w:val="single" w:sz="4" w:space="0" w:color="auto"/>
               <w:left w:val="single" w:sz="4" w:space="0" w:color="auto"/>
@@ -9992,11 +10061,18 @@
             </w:tcBorders>
             <w:vAlign w:val="center"/>
           </w:tcPr>
-          <w:p/>
-        </w:tc>
-        <w:tc>
-          <w:tcPr>
-            <w:tcW w:w="425" w:type="pct"/>
+          <w:p>
+            <w:pPr>
+              <w:jc w:val="center"/>
+            </w:pPr>
+            <w:r>
+              <w:t>8,80</w:t>
+            </w:r>
+          </w:p>
+        </w:tc>
+        <w:tc>
+          <w:tcPr>
+            <w:tcW w:w="332" w:type="pct"/>
             <w:tcBorders>
               <w:top w:val="single" w:sz="4" w:space="0" w:color="auto"/>
               <w:left w:val="single" w:sz="4" w:space="0" w:color="auto"/>
@@ -10009,7 +10085,7 @@
         </w:tc>
         <w:tc>
           <w:tcPr>
-            <w:tcW w:w="426" w:type="pct"/>
+            <w:tcW w:w="411" w:type="pct"/>
             <w:tcBorders>
               <w:top w:val="single" w:sz="4" w:space="0" w:color="auto"/>
               <w:left w:val="single" w:sz="4" w:space="0" w:color="auto"/>
@@ -10022,7 +10098,7 @@
         </w:tc>
         <w:tc>
           <w:tcPr>
-            <w:tcW w:w="425" w:type="pct"/>
+            <w:tcW w:w="410" w:type="pct"/>
             <w:tcBorders>
               <w:top w:val="single" w:sz="4" w:space="0" w:color="auto"/>
               <w:left w:val="single" w:sz="4" w:space="0" w:color="auto"/>
@@ -10035,7 +10111,7 @@
         </w:tc>
         <w:tc>
           <w:tcPr>
-            <w:tcW w:w="426" w:type="pct"/>
+            <w:tcW w:w="411" w:type="pct"/>
             <w:tcBorders>
               <w:top w:val="single" w:sz="4" w:space="0" w:color="auto"/>
               <w:left w:val="single" w:sz="4" w:space="0" w:color="auto"/>
@@ -10053,7 +10129,7 @@
         </w:trPr>
         <w:tc>
           <w:tcPr>
-            <w:tcW w:w="746" w:type="pct"/>
+            <w:tcW w:w="730" w:type="pct"/>
             <w:tcBorders>
               <w:top w:val="single" w:sz="4" w:space="0" w:color="auto"/>
               <w:bottom w:val="single" w:sz="4" w:space="0" w:color="auto"/>
@@ -10087,7 +10163,7 @@
         </w:tc>
         <w:tc>
           <w:tcPr>
-            <w:tcW w:w="425" w:type="pct"/>
+            <w:tcW w:w="417" w:type="pct"/>
             <w:tcBorders>
               <w:top w:val="single" w:sz="4" w:space="0" w:color="auto"/>
               <w:left w:val="single" w:sz="4" w:space="0" w:color="auto"/>
@@ -10096,11 +10172,18 @@
             </w:tcBorders>
             <w:vAlign w:val="center"/>
           </w:tcPr>
-          <w:p/>
-        </w:tc>
-        <w:tc>
-          <w:tcPr>
-            <w:tcW w:w="425" w:type="pct"/>
+          <w:p>
+            <w:pPr>
+              <w:jc w:val="center"/>
+            </w:pPr>
+            <w:r>
+              <w:t>26,98</w:t>
+            </w:r>
+          </w:p>
+        </w:tc>
+        <w:tc>
+          <w:tcPr>
+            <w:tcW w:w="417" w:type="pct"/>
             <w:tcBorders>
               <w:top w:val="single" w:sz="4" w:space="0" w:color="auto"/>
               <w:left w:val="single" w:sz="4" w:space="0" w:color="auto"/>
@@ -10109,11 +10192,18 @@
             </w:tcBorders>
             <w:vAlign w:val="center"/>
           </w:tcPr>
-          <w:p/>
-        </w:tc>
-        <w:tc>
-          <w:tcPr>
-            <w:tcW w:w="426" w:type="pct"/>
+          <w:p>
+            <w:pPr>
+              <w:jc w:val="center"/>
+            </w:pPr>
+            <w:r>
+              <w:t>18,64</w:t>
+            </w:r>
+          </w:p>
+        </w:tc>
+        <w:tc>
+          <w:tcPr>
+            <w:tcW w:w="417" w:type="pct"/>
             <w:tcBorders>
               <w:top w:val="single" w:sz="4" w:space="0" w:color="auto"/>
               <w:left w:val="single" w:sz="4" w:space="0" w:color="auto"/>
@@ -10122,11 +10212,18 @@
             </w:tcBorders>
             <w:vAlign w:val="center"/>
           </w:tcPr>
-          <w:p/>
-        </w:tc>
-        <w:tc>
-          <w:tcPr>
-            <w:tcW w:w="425" w:type="pct"/>
+          <w:p>
+            <w:pPr>
+              <w:jc w:val="center"/>
+            </w:pPr>
+            <w:r>
+              <w:t>13,10</w:t>
+            </w:r>
+          </w:p>
+        </w:tc>
+        <w:tc>
+          <w:tcPr>
+            <w:tcW w:w="387" w:type="pct"/>
             <w:tcBorders>
               <w:top w:val="single" w:sz="4" w:space="0" w:color="auto"/>
               <w:left w:val="single" w:sz="4" w:space="0" w:color="auto"/>
@@ -10135,11 +10232,18 @@
             </w:tcBorders>
             <w:vAlign w:val="center"/>
           </w:tcPr>
-          <w:p/>
-        </w:tc>
-        <w:tc>
-          <w:tcPr>
-            <w:tcW w:w="426" w:type="pct"/>
+          <w:p>
+            <w:pPr>
+              <w:jc w:val="center"/>
+            </w:pPr>
+            <w:r>
+              <w:t>8,93</w:t>
+            </w:r>
+          </w:p>
+        </w:tc>
+        <w:tc>
+          <w:tcPr>
+            <w:tcW w:w="411" w:type="pct"/>
             <w:tcBorders>
               <w:top w:val="single" w:sz="4" w:space="0" w:color="auto"/>
               <w:left w:val="single" w:sz="4" w:space="0" w:color="auto"/>
@@ -10148,11 +10252,18 @@
             </w:tcBorders>
             <w:vAlign w:val="center"/>
           </w:tcPr>
-          <w:p/>
-        </w:tc>
-        <w:tc>
-          <w:tcPr>
-            <w:tcW w:w="425" w:type="pct"/>
+          <w:p>
+            <w:pPr>
+              <w:jc w:val="center"/>
+            </w:pPr>
+            <w:r>
+              <w:t>6,07</w:t>
+            </w:r>
+          </w:p>
+        </w:tc>
+        <w:tc>
+          <w:tcPr>
+            <w:tcW w:w="660" w:type="pct"/>
             <w:tcBorders>
               <w:top w:val="single" w:sz="4" w:space="0" w:color="auto"/>
               <w:left w:val="single" w:sz="4" w:space="0" w:color="auto"/>
@@ -10161,11 +10272,38 @@
             </w:tcBorders>
             <w:vAlign w:val="center"/>
           </w:tcPr>
-          <w:p/>
-        </w:tc>
-        <w:tc>
-          <w:tcPr>
-            <w:tcW w:w="425" w:type="pct"/>
+          <w:p>
+            <w:pPr>
+              <w:jc w:val="center"/>
+              <w:rPr>
+                <w:vertAlign w:val="superscript"/>
+              </w:rPr>
+            </w:pPr>
+            <w:r>
+              <w:t xml:space="preserve">8,98 </w:t>
+            </w:r>
+            <m:oMath>
+              <m:r>
+                <w:rPr>
+                  <w:rFonts w:ascii="Cambria Math" w:hAnsi="Cambria Math"/>
+                </w:rPr>
+                <m:t>⋅</m:t>
+              </m:r>
+            </m:oMath>
+            <w:r>
+              <w:t>10</w:t>
+            </w:r>
+            <w:r>
+              <w:rPr>
+                <w:vertAlign w:val="superscript"/>
+              </w:rPr>
+              <w:t>-4</w:t>
+            </w:r>
+          </w:p>
+        </w:tc>
+        <w:tc>
+          <w:tcPr>
+            <w:tcW w:w="332" w:type="pct"/>
             <w:tcBorders>
               <w:top w:val="single" w:sz="4" w:space="0" w:color="auto"/>
               <w:left w:val="single" w:sz="4" w:space="0" w:color="auto"/>
@@ -10178,7 +10316,7 @@
         </w:tc>
         <w:tc>
           <w:tcPr>
-            <w:tcW w:w="426" w:type="pct"/>
+            <w:tcW w:w="411" w:type="pct"/>
             <w:tcBorders>
               <w:top w:val="single" w:sz="4" w:space="0" w:color="auto"/>
               <w:left w:val="single" w:sz="4" w:space="0" w:color="auto"/>
@@ -10191,7 +10329,7 @@
         </w:tc>
         <w:tc>
           <w:tcPr>
-            <w:tcW w:w="425" w:type="pct"/>
+            <w:tcW w:w="410" w:type="pct"/>
             <w:tcBorders>
               <w:top w:val="single" w:sz="4" w:space="0" w:color="auto"/>
               <w:left w:val="single" w:sz="4" w:space="0" w:color="auto"/>
@@ -10204,7 +10342,7 @@
         </w:tc>
         <w:tc>
           <w:tcPr>
-            <w:tcW w:w="426" w:type="pct"/>
+            <w:tcW w:w="411" w:type="pct"/>
             <w:tcBorders>
               <w:top w:val="single" w:sz="4" w:space="0" w:color="auto"/>
               <w:left w:val="single" w:sz="4" w:space="0" w:color="auto"/>
@@ -10222,7 +10360,7 @@
         </w:trPr>
         <w:tc>
           <w:tcPr>
-            <w:tcW w:w="746" w:type="pct"/>
+            <w:tcW w:w="730" w:type="pct"/>
             <w:tcBorders>
               <w:top w:val="single" w:sz="4" w:space="0" w:color="auto"/>
               <w:bottom w:val="single" w:sz="4" w:space="0" w:color="auto"/>
@@ -10267,7 +10405,7 @@
         </w:tc>
         <w:tc>
           <w:tcPr>
-            <w:tcW w:w="425" w:type="pct"/>
+            <w:tcW w:w="417" w:type="pct"/>
             <w:tcBorders>
               <w:top w:val="single" w:sz="4" w:space="0" w:color="auto"/>
               <w:left w:val="single" w:sz="4" w:space="0" w:color="auto"/>
@@ -10276,11 +10414,18 @@
             </w:tcBorders>
             <w:vAlign w:val="center"/>
           </w:tcPr>
-          <w:p/>
-        </w:tc>
-        <w:tc>
-          <w:tcPr>
-            <w:tcW w:w="425" w:type="pct"/>
+          <w:p>
+            <w:pPr>
+              <w:jc w:val="center"/>
+            </w:pPr>
+            <w:r>
+              <w:t>8,78</w:t>
+            </w:r>
+          </w:p>
+        </w:tc>
+        <w:tc>
+          <w:tcPr>
+            <w:tcW w:w="417" w:type="pct"/>
             <w:tcBorders>
               <w:top w:val="single" w:sz="4" w:space="0" w:color="auto"/>
               <w:left w:val="single" w:sz="4" w:space="0" w:color="auto"/>
@@ -10289,11 +10434,18 @@
             </w:tcBorders>
             <w:vAlign w:val="center"/>
           </w:tcPr>
-          <w:p/>
-        </w:tc>
-        <w:tc>
-          <w:tcPr>
-            <w:tcW w:w="426" w:type="pct"/>
+          <w:p>
+            <w:pPr>
+              <w:jc w:val="center"/>
+            </w:pPr>
+            <w:r>
+              <w:t>8,80</w:t>
+            </w:r>
+          </w:p>
+        </w:tc>
+        <w:tc>
+          <w:tcPr>
+            <w:tcW w:w="417" w:type="pct"/>
             <w:tcBorders>
               <w:top w:val="single" w:sz="4" w:space="0" w:color="auto"/>
               <w:left w:val="single" w:sz="4" w:space="0" w:color="auto"/>
@@ -10302,11 +10454,18 @@
             </w:tcBorders>
             <w:vAlign w:val="center"/>
           </w:tcPr>
-          <w:p/>
-        </w:tc>
-        <w:tc>
-          <w:tcPr>
-            <w:tcW w:w="425" w:type="pct"/>
+          <w:p>
+            <w:pPr>
+              <w:jc w:val="center"/>
+            </w:pPr>
+            <w:r>
+              <w:t>8,81</w:t>
+            </w:r>
+          </w:p>
+        </w:tc>
+        <w:tc>
+          <w:tcPr>
+            <w:tcW w:w="387" w:type="pct"/>
             <w:tcBorders>
               <w:top w:val="single" w:sz="4" w:space="0" w:color="auto"/>
               <w:left w:val="single" w:sz="4" w:space="0" w:color="auto"/>
@@ -10315,11 +10474,18 @@
             </w:tcBorders>
             <w:vAlign w:val="center"/>
           </w:tcPr>
-          <w:p/>
-        </w:tc>
-        <w:tc>
-          <w:tcPr>
-            <w:tcW w:w="426" w:type="pct"/>
+          <w:p>
+            <w:pPr>
+              <w:jc w:val="center"/>
+            </w:pPr>
+            <w:r>
+              <w:t>8,82</w:t>
+            </w:r>
+          </w:p>
+        </w:tc>
+        <w:tc>
+          <w:tcPr>
+            <w:tcW w:w="411" w:type="pct"/>
             <w:tcBorders>
               <w:top w:val="single" w:sz="4" w:space="0" w:color="auto"/>
               <w:left w:val="single" w:sz="4" w:space="0" w:color="auto"/>
@@ -10328,11 +10494,18 @@
             </w:tcBorders>
             <w:vAlign w:val="center"/>
           </w:tcPr>
-          <w:p/>
-        </w:tc>
-        <w:tc>
-          <w:tcPr>
-            <w:tcW w:w="425" w:type="pct"/>
+          <w:p>
+            <w:pPr>
+              <w:jc w:val="center"/>
+            </w:pPr>
+            <w:r>
+              <w:t>8,83</w:t>
+            </w:r>
+          </w:p>
+        </w:tc>
+        <w:tc>
+          <w:tcPr>
+            <w:tcW w:w="660" w:type="pct"/>
             <w:tcBorders>
               <w:top w:val="single" w:sz="4" w:space="0" w:color="auto"/>
               <w:left w:val="single" w:sz="4" w:space="0" w:color="auto"/>
@@ -10341,11 +10514,18 @@
             </w:tcBorders>
             <w:vAlign w:val="center"/>
           </w:tcPr>
-          <w:p/>
-        </w:tc>
-        <w:tc>
-          <w:tcPr>
-            <w:tcW w:w="425" w:type="pct"/>
+          <w:p>
+            <w:pPr>
+              <w:jc w:val="center"/>
+            </w:pPr>
+            <w:r>
+              <w:t>8,85</w:t>
+            </w:r>
+          </w:p>
+        </w:tc>
+        <w:tc>
+          <w:tcPr>
+            <w:tcW w:w="332" w:type="pct"/>
             <w:tcBorders>
               <w:top w:val="single" w:sz="4" w:space="0" w:color="auto"/>
               <w:left w:val="single" w:sz="4" w:space="0" w:color="auto"/>
@@ -10358,7 +10538,7 @@
         </w:tc>
         <w:tc>
           <w:tcPr>
-            <w:tcW w:w="426" w:type="pct"/>
+            <w:tcW w:w="411" w:type="pct"/>
             <w:tcBorders>
               <w:top w:val="single" w:sz="4" w:space="0" w:color="auto"/>
               <w:left w:val="single" w:sz="4" w:space="0" w:color="auto"/>
@@ -10371,7 +10551,7 @@
         </w:tc>
         <w:tc>
           <w:tcPr>
-            <w:tcW w:w="425" w:type="pct"/>
+            <w:tcW w:w="410" w:type="pct"/>
             <w:tcBorders>
               <w:top w:val="single" w:sz="4" w:space="0" w:color="auto"/>
               <w:left w:val="single" w:sz="4" w:space="0" w:color="auto"/>
@@ -10384,7 +10564,7 @@
         </w:tc>
         <w:tc>
           <w:tcPr>
-            <w:tcW w:w="426" w:type="pct"/>
+            <w:tcW w:w="411" w:type="pct"/>
             <w:tcBorders>
               <w:top w:val="single" w:sz="4" w:space="0" w:color="auto"/>
               <w:left w:val="single" w:sz="4" w:space="0" w:color="auto"/>
@@ -10402,7 +10582,7 @@
         </w:trPr>
         <w:tc>
           <w:tcPr>
-            <w:tcW w:w="746" w:type="pct"/>
+            <w:tcW w:w="730" w:type="pct"/>
             <w:tcBorders>
               <w:top w:val="single" w:sz="4" w:space="0" w:color="auto"/>
               <w:bottom w:val="single" w:sz="4" w:space="0" w:color="auto"/>
@@ -10435,7 +10615,7 @@
         </w:tc>
         <w:tc>
           <w:tcPr>
-            <w:tcW w:w="425" w:type="pct"/>
+            <w:tcW w:w="417" w:type="pct"/>
             <w:tcBorders>
               <w:top w:val="single" w:sz="4" w:space="0" w:color="auto"/>
               <w:left w:val="single" w:sz="4" w:space="0" w:color="auto"/>
@@ -10444,11 +10624,18 @@
             </w:tcBorders>
             <w:vAlign w:val="center"/>
           </w:tcPr>
-          <w:p/>
-        </w:tc>
-        <w:tc>
-          <w:tcPr>
-            <w:tcW w:w="425" w:type="pct"/>
+          <w:p>
+            <w:pPr>
+              <w:jc w:val="center"/>
+            </w:pPr>
+            <w:r>
+              <w:t>26,10</w:t>
+            </w:r>
+          </w:p>
+        </w:tc>
+        <w:tc>
+          <w:tcPr>
+            <w:tcW w:w="417" w:type="pct"/>
             <w:tcBorders>
               <w:top w:val="single" w:sz="4" w:space="0" w:color="auto"/>
               <w:left w:val="single" w:sz="4" w:space="0" w:color="auto"/>
@@ -10457,11 +10644,21 @@
             </w:tcBorders>
             <w:vAlign w:val="center"/>
           </w:tcPr>
-          <w:p/>
-        </w:tc>
-        <w:tc>
-          <w:tcPr>
-            <w:tcW w:w="426" w:type="pct"/>
+          <w:p>
+            <w:pPr>
+              <w:jc w:val="center"/>
+            </w:pPr>
+            <w:r>
+              <w:t>18,</w:t>
+            </w:r>
+            <w:r>
+              <w:t>72</w:t>
+            </w:r>
+          </w:p>
+        </w:tc>
+        <w:tc>
+          <w:tcPr>
+            <w:tcW w:w="417" w:type="pct"/>
             <w:tcBorders>
               <w:top w:val="single" w:sz="4" w:space="0" w:color="auto"/>
               <w:left w:val="single" w:sz="4" w:space="0" w:color="auto"/>
@@ -10470,11 +10667,18 @@
             </w:tcBorders>
             <w:vAlign w:val="center"/>
           </w:tcPr>
-          <w:p/>
-        </w:tc>
-        <w:tc>
-          <w:tcPr>
-            <w:tcW w:w="425" w:type="pct"/>
+          <w:p>
+            <w:pPr>
+              <w:jc w:val="center"/>
+            </w:pPr>
+            <w:r>
+              <w:t>13,15</w:t>
+            </w:r>
+          </w:p>
+        </w:tc>
+        <w:tc>
+          <w:tcPr>
+            <w:tcW w:w="387" w:type="pct"/>
             <w:tcBorders>
               <w:top w:val="single" w:sz="4" w:space="0" w:color="auto"/>
               <w:left w:val="single" w:sz="4" w:space="0" w:color="auto"/>
@@ -10483,11 +10687,18 @@
             </w:tcBorders>
             <w:vAlign w:val="center"/>
           </w:tcPr>
-          <w:p/>
-        </w:tc>
-        <w:tc>
-          <w:tcPr>
-            <w:tcW w:w="426" w:type="pct"/>
+          <w:p>
+            <w:pPr>
+              <w:jc w:val="center"/>
+            </w:pPr>
+            <w:r>
+              <w:t>8,96</w:t>
+            </w:r>
+          </w:p>
+        </w:tc>
+        <w:tc>
+          <w:tcPr>
+            <w:tcW w:w="411" w:type="pct"/>
             <w:tcBorders>
               <w:top w:val="single" w:sz="4" w:space="0" w:color="auto"/>
               <w:left w:val="single" w:sz="4" w:space="0" w:color="auto"/>
@@ -10496,11 +10707,18 @@
             </w:tcBorders>
             <w:vAlign w:val="center"/>
           </w:tcPr>
-          <w:p/>
-        </w:tc>
-        <w:tc>
-          <w:tcPr>
-            <w:tcW w:w="425" w:type="pct"/>
+          <w:p>
+            <w:pPr>
+              <w:jc w:val="center"/>
+            </w:pPr>
+            <w:r>
+              <w:t>6,09</w:t>
+            </w:r>
+          </w:p>
+        </w:tc>
+        <w:tc>
+          <w:tcPr>
+            <w:tcW w:w="660" w:type="pct"/>
             <w:tcBorders>
               <w:top w:val="single" w:sz="4" w:space="0" w:color="auto"/>
               <w:left w:val="single" w:sz="4" w:space="0" w:color="auto"/>
@@ -10509,11 +10727,38 @@
             </w:tcBorders>
             <w:vAlign w:val="center"/>
           </w:tcPr>
-          <w:p/>
-        </w:tc>
-        <w:tc>
-          <w:tcPr>
-            <w:tcW w:w="425" w:type="pct"/>
+          <w:p>
+            <w:pPr>
+              <w:jc w:val="center"/>
+            </w:pPr>
+            <w:r>
+              <w:t>9,03</w:t>
+            </w:r>
+            <w:r>
+              <w:t xml:space="preserve"> </w:t>
+            </w:r>
+            <m:oMath>
+              <m:r>
+                <w:rPr>
+                  <w:rFonts w:ascii="Cambria Math" w:hAnsi="Cambria Math"/>
+                </w:rPr>
+                <m:t>⋅</m:t>
+              </m:r>
+            </m:oMath>
+            <w:r>
+              <w:t>10</w:t>
+            </w:r>
+            <w:r>
+              <w:rPr>
+                <w:vertAlign w:val="superscript"/>
+              </w:rPr>
+              <w:t>-4</w:t>
+            </w:r>
+          </w:p>
+        </w:tc>
+        <w:tc>
+          <w:tcPr>
+            <w:tcW w:w="332" w:type="pct"/>
             <w:tcBorders>
               <w:top w:val="single" w:sz="4" w:space="0" w:color="auto"/>
               <w:left w:val="single" w:sz="4" w:space="0" w:color="auto"/>
@@ -10526,7 +10771,7 @@
         </w:tc>
         <w:tc>
           <w:tcPr>
-            <w:tcW w:w="426" w:type="pct"/>
+            <w:tcW w:w="411" w:type="pct"/>
             <w:tcBorders>
               <w:top w:val="single" w:sz="4" w:space="0" w:color="auto"/>
               <w:left w:val="single" w:sz="4" w:space="0" w:color="auto"/>
@@ -10539,7 +10784,7 @@
         </w:tc>
         <w:tc>
           <w:tcPr>
-            <w:tcW w:w="425" w:type="pct"/>
+            <w:tcW w:w="410" w:type="pct"/>
             <w:tcBorders>
               <w:top w:val="single" w:sz="4" w:space="0" w:color="auto"/>
               <w:left w:val="single" w:sz="4" w:space="0" w:color="auto"/>
@@ -10552,7 +10797,7 @@
         </w:tc>
         <w:tc>
           <w:tcPr>
-            <w:tcW w:w="426" w:type="pct"/>
+            <w:tcW w:w="411" w:type="pct"/>
             <w:tcBorders>
               <w:top w:val="single" w:sz="4" w:space="0" w:color="auto"/>
               <w:left w:val="single" w:sz="4" w:space="0" w:color="auto"/>
@@ -10623,7 +10868,7 @@
     </w:p>
     <w:tbl>
       <w:tblPr>
-        <w:tblW w:w="5000" w:type="pct"/>
+        <w:tblW w:w="4967" w:type="pct"/>
         <w:tblBorders>
           <w:top w:val="single" w:sz="4" w:space="0" w:color="auto"/>
           <w:bottom w:val="single" w:sz="4" w:space="0" w:color="auto"/>
@@ -10631,17 +10876,17 @@
         <w:tblLook w:val="01E0" w:firstRow="1" w:lastRow="1" w:firstColumn="1" w:lastColumn="1" w:noHBand="0" w:noVBand="0"/>
       </w:tblPr>
       <w:tblGrid>
-        <w:gridCol w:w="1354"/>
-        <w:gridCol w:w="771"/>
-        <w:gridCol w:w="771"/>
-        <w:gridCol w:w="773"/>
-        <w:gridCol w:w="771"/>
-        <w:gridCol w:w="773"/>
-        <w:gridCol w:w="771"/>
-        <w:gridCol w:w="771"/>
-        <w:gridCol w:w="773"/>
-        <w:gridCol w:w="771"/>
-        <w:gridCol w:w="773"/>
+        <w:gridCol w:w="1410"/>
+        <w:gridCol w:w="757"/>
+        <w:gridCol w:w="756"/>
+        <w:gridCol w:w="753"/>
+        <w:gridCol w:w="755"/>
+        <w:gridCol w:w="755"/>
+        <w:gridCol w:w="755"/>
+        <w:gridCol w:w="1164"/>
+        <w:gridCol w:w="755"/>
+        <w:gridCol w:w="755"/>
+        <w:gridCol w:w="397"/>
       </w:tblGrid>
       <w:tr>
         <w:trPr>
@@ -10649,7 +10894,7 @@
         </w:trPr>
         <w:tc>
           <w:tcPr>
-            <w:tcW w:w="746" w:type="pct"/>
+            <w:tcW w:w="782" w:type="pct"/>
             <w:tcBorders>
               <w:top w:val="single" w:sz="12" w:space="0" w:color="auto"/>
               <w:bottom w:val="single" w:sz="4" w:space="0" w:color="auto"/>
@@ -10690,7 +10935,7 @@
         </w:tc>
         <w:tc>
           <w:tcPr>
-            <w:tcW w:w="425" w:type="pct"/>
+            <w:tcW w:w="420" w:type="pct"/>
             <w:tcBorders>
               <w:top w:val="single" w:sz="12" w:space="0" w:color="auto"/>
               <w:left w:val="single" w:sz="4" w:space="0" w:color="auto"/>
@@ -10710,7 +10955,7 @@
         </w:tc>
         <w:tc>
           <w:tcPr>
-            <w:tcW w:w="425" w:type="pct"/>
+            <w:tcW w:w="419" w:type="pct"/>
             <w:tcBorders>
               <w:top w:val="single" w:sz="12" w:space="0" w:color="auto"/>
               <w:left w:val="single" w:sz="4" w:space="0" w:color="auto"/>
@@ -10730,7 +10975,7 @@
         </w:tc>
         <w:tc>
           <w:tcPr>
-            <w:tcW w:w="426" w:type="pct"/>
+            <w:tcW w:w="418" w:type="pct"/>
             <w:tcBorders>
               <w:top w:val="single" w:sz="12" w:space="0" w:color="auto"/>
               <w:left w:val="single" w:sz="4" w:space="0" w:color="auto"/>
@@ -10750,7 +10995,7 @@
         </w:tc>
         <w:tc>
           <w:tcPr>
-            <w:tcW w:w="425" w:type="pct"/>
+            <w:tcW w:w="419" w:type="pct"/>
             <w:tcBorders>
               <w:top w:val="single" w:sz="12" w:space="0" w:color="auto"/>
               <w:left w:val="single" w:sz="4" w:space="0" w:color="auto"/>
@@ -10770,7 +11015,7 @@
         </w:tc>
         <w:tc>
           <w:tcPr>
-            <w:tcW w:w="426" w:type="pct"/>
+            <w:tcW w:w="419" w:type="pct"/>
             <w:tcBorders>
               <w:top w:val="single" w:sz="12" w:space="0" w:color="auto"/>
               <w:left w:val="single" w:sz="4" w:space="0" w:color="auto"/>
@@ -10790,7 +11035,7 @@
         </w:tc>
         <w:tc>
           <w:tcPr>
-            <w:tcW w:w="425" w:type="pct"/>
+            <w:tcW w:w="419" w:type="pct"/>
             <w:tcBorders>
               <w:top w:val="single" w:sz="12" w:space="0" w:color="auto"/>
               <w:left w:val="single" w:sz="4" w:space="0" w:color="auto"/>
@@ -10810,7 +11055,7 @@
         </w:tc>
         <w:tc>
           <w:tcPr>
-            <w:tcW w:w="425" w:type="pct"/>
+            <w:tcW w:w="646" w:type="pct"/>
             <w:tcBorders>
               <w:top w:val="single" w:sz="12" w:space="0" w:color="auto"/>
               <w:left w:val="single" w:sz="4" w:space="0" w:color="auto"/>
@@ -10837,7 +11082,7 @@
         </w:tc>
         <w:tc>
           <w:tcPr>
-            <w:tcW w:w="426" w:type="pct"/>
+            <w:tcW w:w="419" w:type="pct"/>
             <w:tcBorders>
               <w:top w:val="single" w:sz="12" w:space="0" w:color="auto"/>
               <w:left w:val="single" w:sz="4" w:space="0" w:color="auto"/>
@@ -10854,7 +11099,7 @@
         </w:tc>
         <w:tc>
           <w:tcPr>
-            <w:tcW w:w="425" w:type="pct"/>
+            <w:tcW w:w="419" w:type="pct"/>
             <w:tcBorders>
               <w:top w:val="single" w:sz="12" w:space="0" w:color="auto"/>
               <w:left w:val="single" w:sz="4" w:space="0" w:color="auto"/>
@@ -10871,7 +11116,7 @@
         </w:tc>
         <w:tc>
           <w:tcPr>
-            <w:tcW w:w="426" w:type="pct"/>
+            <w:tcW w:w="220" w:type="pct"/>
             <w:tcBorders>
               <w:top w:val="single" w:sz="12" w:space="0" w:color="auto"/>
               <w:left w:val="single" w:sz="4" w:space="0" w:color="auto"/>
@@ -10893,7 +11138,7 @@
         </w:trPr>
         <w:tc>
           <w:tcPr>
-            <w:tcW w:w="746" w:type="pct"/>
+            <w:tcW w:w="782" w:type="pct"/>
             <w:tcBorders>
               <w:top w:val="single" w:sz="12" w:space="0" w:color="auto"/>
               <w:bottom w:val="single" w:sz="4" w:space="0" w:color="auto"/>
@@ -10908,6 +11153,7 @@
               </w:rPr>
             </w:pPr>
             <w:proofErr w:type="spellStart"/>
+            <w:proofErr w:type="gramStart"/>
             <w:r>
               <w:rPr>
                 <w:i/>
@@ -10924,6 +11170,7 @@
             <w:r>
               <w:t>(</w:t>
             </w:r>
+            <w:proofErr w:type="gramEnd"/>
             <m:oMath>
               <m:r>
                 <m:rPr>
@@ -10942,7 +11189,7 @@
         </w:tc>
         <w:tc>
           <w:tcPr>
-            <w:tcW w:w="425" w:type="pct"/>
+            <w:tcW w:w="420" w:type="pct"/>
             <w:tcBorders>
               <w:top w:val="single" w:sz="12" w:space="0" w:color="auto"/>
               <w:left w:val="single" w:sz="4" w:space="0" w:color="auto"/>
@@ -10955,11 +11202,14 @@
             <w:pPr>
               <w:jc w:val="center"/>
             </w:pPr>
-          </w:p>
-        </w:tc>
-        <w:tc>
-          <w:tcPr>
-            <w:tcW w:w="425" w:type="pct"/>
+            <w:r>
+              <w:t>98</w:t>
+            </w:r>
+          </w:p>
+        </w:tc>
+        <w:tc>
+          <w:tcPr>
+            <w:tcW w:w="419" w:type="pct"/>
             <w:tcBorders>
               <w:top w:val="single" w:sz="12" w:space="0" w:color="auto"/>
               <w:left w:val="single" w:sz="4" w:space="0" w:color="auto"/>
@@ -10972,11 +11222,14 @@
             <w:pPr>
               <w:jc w:val="center"/>
             </w:pPr>
-          </w:p>
-        </w:tc>
-        <w:tc>
-          <w:tcPr>
-            <w:tcW w:w="426" w:type="pct"/>
+            <w:r>
+              <w:t>148</w:t>
+            </w:r>
+          </w:p>
+        </w:tc>
+        <w:tc>
+          <w:tcPr>
+            <w:tcW w:w="418" w:type="pct"/>
             <w:tcBorders>
               <w:top w:val="single" w:sz="12" w:space="0" w:color="auto"/>
               <w:left w:val="single" w:sz="4" w:space="0" w:color="auto"/>
@@ -10989,11 +11242,14 @@
             <w:pPr>
               <w:jc w:val="center"/>
             </w:pPr>
-          </w:p>
-        </w:tc>
-        <w:tc>
-          <w:tcPr>
-            <w:tcW w:w="425" w:type="pct"/>
+            <w:r>
+              <w:t>217</w:t>
+            </w:r>
+          </w:p>
+        </w:tc>
+        <w:tc>
+          <w:tcPr>
+            <w:tcW w:w="419" w:type="pct"/>
             <w:tcBorders>
               <w:top w:val="single" w:sz="12" w:space="0" w:color="auto"/>
               <w:left w:val="single" w:sz="4" w:space="0" w:color="auto"/>
@@ -11006,11 +11262,14 @@
             <w:pPr>
               <w:jc w:val="center"/>
             </w:pPr>
-          </w:p>
-        </w:tc>
-        <w:tc>
-          <w:tcPr>
-            <w:tcW w:w="426" w:type="pct"/>
+            <w:r>
+              <w:t>324</w:t>
+            </w:r>
+          </w:p>
+        </w:tc>
+        <w:tc>
+          <w:tcPr>
+            <w:tcW w:w="419" w:type="pct"/>
             <w:tcBorders>
               <w:top w:val="single" w:sz="12" w:space="0" w:color="auto"/>
               <w:left w:val="single" w:sz="4" w:space="0" w:color="auto"/>
@@ -11023,11 +11282,14 @@
             <w:pPr>
               <w:jc w:val="center"/>
             </w:pPr>
-          </w:p>
-        </w:tc>
-        <w:tc>
-          <w:tcPr>
-            <w:tcW w:w="425" w:type="pct"/>
+            <w:r>
+              <w:t>470</w:t>
+            </w:r>
+          </w:p>
+        </w:tc>
+        <w:tc>
+          <w:tcPr>
+            <w:tcW w:w="419" w:type="pct"/>
             <w:tcBorders>
               <w:top w:val="single" w:sz="12" w:space="0" w:color="auto"/>
               <w:left w:val="single" w:sz="4" w:space="0" w:color="auto"/>
@@ -11040,11 +11302,14 @@
             <w:pPr>
               <w:jc w:val="center"/>
             </w:pPr>
-          </w:p>
-        </w:tc>
-        <w:tc>
-          <w:tcPr>
-            <w:tcW w:w="425" w:type="pct"/>
+            <w:r>
+              <w:t>679</w:t>
+            </w:r>
+          </w:p>
+        </w:tc>
+        <w:tc>
+          <w:tcPr>
+            <w:tcW w:w="646" w:type="pct"/>
             <w:tcBorders>
               <w:top w:val="single" w:sz="12" w:space="0" w:color="auto"/>
               <w:left w:val="single" w:sz="4" w:space="0" w:color="auto"/>
@@ -11057,11 +11322,14 @@
             <w:pPr>
               <w:jc w:val="center"/>
             </w:pPr>
-          </w:p>
-        </w:tc>
-        <w:tc>
-          <w:tcPr>
-            <w:tcW w:w="426" w:type="pct"/>
+            <w:r>
+              <w:t>9800000</w:t>
+            </w:r>
+          </w:p>
+        </w:tc>
+        <w:tc>
+          <w:tcPr>
+            <w:tcW w:w="419" w:type="pct"/>
             <w:tcBorders>
               <w:top w:val="single" w:sz="12" w:space="0" w:color="auto"/>
               <w:left w:val="single" w:sz="4" w:space="0" w:color="auto"/>
@@ -11078,7 +11346,7 @@
         </w:tc>
         <w:tc>
           <w:tcPr>
-            <w:tcW w:w="425" w:type="pct"/>
+            <w:tcW w:w="419" w:type="pct"/>
             <w:tcBorders>
               <w:top w:val="single" w:sz="12" w:space="0" w:color="auto"/>
               <w:left w:val="single" w:sz="4" w:space="0" w:color="auto"/>
@@ -11095,7 +11363,7 @@
         </w:tc>
         <w:tc>
           <w:tcPr>
-            <w:tcW w:w="426" w:type="pct"/>
+            <w:tcW w:w="220" w:type="pct"/>
             <w:tcBorders>
               <w:top w:val="single" w:sz="12" w:space="0" w:color="auto"/>
               <w:left w:val="single" w:sz="4" w:space="0" w:color="auto"/>
@@ -11117,7 +11385,7 @@
         </w:trPr>
         <w:tc>
           <w:tcPr>
-            <w:tcW w:w="746" w:type="pct"/>
+            <w:tcW w:w="782" w:type="pct"/>
             <w:tcBorders>
               <w:top w:val="single" w:sz="4" w:space="0" w:color="auto"/>
               <w:bottom w:val="single" w:sz="4" w:space="0" w:color="auto"/>
@@ -11145,7 +11413,7 @@
         </w:tc>
         <w:tc>
           <w:tcPr>
-            <w:tcW w:w="425" w:type="pct"/>
+            <w:tcW w:w="420" w:type="pct"/>
             <w:tcBorders>
               <w:top w:val="single" w:sz="4" w:space="0" w:color="auto"/>
               <w:left w:val="single" w:sz="4" w:space="0" w:color="auto"/>
@@ -11154,11 +11422,18 @@
             </w:tcBorders>
             <w:vAlign w:val="center"/>
           </w:tcPr>
-          <w:p/>
-        </w:tc>
-        <w:tc>
-          <w:tcPr>
-            <w:tcW w:w="425" w:type="pct"/>
+          <w:p>
+            <w:pPr>
+              <w:jc w:val="center"/>
+            </w:pPr>
+            <w:r>
+              <w:t>1,11</w:t>
+            </w:r>
+          </w:p>
+        </w:tc>
+        <w:tc>
+          <w:tcPr>
+            <w:tcW w:w="419" w:type="pct"/>
             <w:tcBorders>
               <w:top w:val="single" w:sz="4" w:space="0" w:color="auto"/>
               <w:left w:val="single" w:sz="4" w:space="0" w:color="auto"/>
@@ -11167,11 +11442,21 @@
             </w:tcBorders>
             <w:vAlign w:val="center"/>
           </w:tcPr>
-          <w:p/>
-        </w:tc>
-        <w:tc>
-          <w:tcPr>
-            <w:tcW w:w="426" w:type="pct"/>
+          <w:p>
+            <w:pPr>
+              <w:jc w:val="center"/>
+            </w:pPr>
+            <w:r>
+              <w:t>1,5</w:t>
+            </w:r>
+            <w:r>
+              <w:t>4</w:t>
+            </w:r>
+          </w:p>
+        </w:tc>
+        <w:tc>
+          <w:tcPr>
+            <w:tcW w:w="418" w:type="pct"/>
             <w:tcBorders>
               <w:top w:val="single" w:sz="4" w:space="0" w:color="auto"/>
               <w:left w:val="single" w:sz="4" w:space="0" w:color="auto"/>
@@ -11180,11 +11465,18 @@
             </w:tcBorders>
             <w:vAlign w:val="center"/>
           </w:tcPr>
-          <w:p/>
-        </w:tc>
-        <w:tc>
-          <w:tcPr>
-            <w:tcW w:w="425" w:type="pct"/>
+          <w:p>
+            <w:pPr>
+              <w:jc w:val="center"/>
+            </w:pPr>
+            <w:r>
+              <w:t>2,03</w:t>
+            </w:r>
+          </w:p>
+        </w:tc>
+        <w:tc>
+          <w:tcPr>
+            <w:tcW w:w="419" w:type="pct"/>
             <w:tcBorders>
               <w:top w:val="single" w:sz="4" w:space="0" w:color="auto"/>
               <w:left w:val="single" w:sz="4" w:space="0" w:color="auto"/>
@@ -11193,11 +11485,18 @@
             </w:tcBorders>
             <w:vAlign w:val="center"/>
           </w:tcPr>
-          <w:p/>
-        </w:tc>
-        <w:tc>
-          <w:tcPr>
-            <w:tcW w:w="426" w:type="pct"/>
+          <w:p>
+            <w:pPr>
+              <w:jc w:val="center"/>
+            </w:pPr>
+            <w:r>
+              <w:t>2,60</w:t>
+            </w:r>
+          </w:p>
+        </w:tc>
+        <w:tc>
+          <w:tcPr>
+            <w:tcW w:w="419" w:type="pct"/>
             <w:tcBorders>
               <w:top w:val="single" w:sz="4" w:space="0" w:color="auto"/>
               <w:left w:val="single" w:sz="4" w:space="0" w:color="auto"/>
@@ -11206,11 +11505,18 @@
             </w:tcBorders>
             <w:vAlign w:val="center"/>
           </w:tcPr>
-          <w:p/>
-        </w:tc>
-        <w:tc>
-          <w:tcPr>
-            <w:tcW w:w="425" w:type="pct"/>
+          <w:p>
+            <w:pPr>
+              <w:jc w:val="center"/>
+            </w:pPr>
+            <w:r>
+              <w:t>3,18</w:t>
+            </w:r>
+          </w:p>
+        </w:tc>
+        <w:tc>
+          <w:tcPr>
+            <w:tcW w:w="419" w:type="pct"/>
             <w:tcBorders>
               <w:top w:val="single" w:sz="4" w:space="0" w:color="auto"/>
               <w:left w:val="single" w:sz="4" w:space="0" w:color="auto"/>
@@ -11219,11 +11525,18 @@
             </w:tcBorders>
             <w:vAlign w:val="center"/>
           </w:tcPr>
-          <w:p/>
-        </w:tc>
-        <w:tc>
-          <w:tcPr>
-            <w:tcW w:w="425" w:type="pct"/>
+          <w:p>
+            <w:pPr>
+              <w:jc w:val="center"/>
+            </w:pPr>
+            <w:r>
+              <w:t>3,73</w:t>
+            </w:r>
+          </w:p>
+        </w:tc>
+        <w:tc>
+          <w:tcPr>
+            <w:tcW w:w="646" w:type="pct"/>
             <w:tcBorders>
               <w:top w:val="single" w:sz="4" w:space="0" w:color="auto"/>
               <w:left w:val="single" w:sz="4" w:space="0" w:color="auto"/>
@@ -11232,11 +11545,18 @@
             </w:tcBorders>
             <w:vAlign w:val="center"/>
           </w:tcPr>
-          <w:p/>
-        </w:tc>
-        <w:tc>
-          <w:tcPr>
-            <w:tcW w:w="426" w:type="pct"/>
+          <w:p>
+            <w:pPr>
+              <w:jc w:val="center"/>
+            </w:pPr>
+            <w:r>
+              <w:t>6,28</w:t>
+            </w:r>
+          </w:p>
+        </w:tc>
+        <w:tc>
+          <w:tcPr>
+            <w:tcW w:w="419" w:type="pct"/>
             <w:tcBorders>
               <w:top w:val="single" w:sz="4" w:space="0" w:color="auto"/>
               <w:left w:val="single" w:sz="4" w:space="0" w:color="auto"/>
@@ -11249,7 +11569,7 @@
         </w:tc>
         <w:tc>
           <w:tcPr>
-            <w:tcW w:w="425" w:type="pct"/>
+            <w:tcW w:w="419" w:type="pct"/>
             <w:tcBorders>
               <w:top w:val="single" w:sz="4" w:space="0" w:color="auto"/>
               <w:left w:val="single" w:sz="4" w:space="0" w:color="auto"/>
@@ -11262,7 +11582,7 @@
         </w:tc>
         <w:tc>
           <w:tcPr>
-            <w:tcW w:w="426" w:type="pct"/>
+            <w:tcW w:w="220" w:type="pct"/>
             <w:tcBorders>
               <w:top w:val="single" w:sz="4" w:space="0" w:color="auto"/>
               <w:left w:val="single" w:sz="4" w:space="0" w:color="auto"/>
@@ -11280,7 +11600,7 @@
         </w:trPr>
         <w:tc>
           <w:tcPr>
-            <w:tcW w:w="746" w:type="pct"/>
+            <w:tcW w:w="782" w:type="pct"/>
             <w:tcBorders>
               <w:top w:val="single" w:sz="4" w:space="0" w:color="auto"/>
               <w:bottom w:val="single" w:sz="12" w:space="0" w:color="auto"/>
@@ -11314,7 +11634,7 @@
         </w:tc>
         <w:tc>
           <w:tcPr>
-            <w:tcW w:w="425" w:type="pct"/>
+            <w:tcW w:w="420" w:type="pct"/>
             <w:tcBorders>
               <w:top w:val="single" w:sz="4" w:space="0" w:color="auto"/>
               <w:left w:val="single" w:sz="4" w:space="0" w:color="auto"/>
@@ -11323,11 +11643,18 @@
             </w:tcBorders>
             <w:vAlign w:val="center"/>
           </w:tcPr>
-          <w:p/>
-        </w:tc>
-        <w:tc>
-          <w:tcPr>
-            <w:tcW w:w="425" w:type="pct"/>
+          <w:p>
+            <w:pPr>
+              <w:jc w:val="center"/>
+            </w:pPr>
+            <w:r>
+              <w:t>11,33</w:t>
+            </w:r>
+          </w:p>
+        </w:tc>
+        <w:tc>
+          <w:tcPr>
+            <w:tcW w:w="419" w:type="pct"/>
             <w:tcBorders>
               <w:top w:val="single" w:sz="4" w:space="0" w:color="auto"/>
               <w:left w:val="single" w:sz="4" w:space="0" w:color="auto"/>
@@ -11336,11 +11663,18 @@
             </w:tcBorders>
             <w:vAlign w:val="center"/>
           </w:tcPr>
-          <w:p/>
-        </w:tc>
-        <w:tc>
-          <w:tcPr>
-            <w:tcW w:w="426" w:type="pct"/>
+          <w:p>
+            <w:pPr>
+              <w:jc w:val="center"/>
+            </w:pPr>
+            <w:r>
+              <w:t>10,41</w:t>
+            </w:r>
+          </w:p>
+        </w:tc>
+        <w:tc>
+          <w:tcPr>
+            <w:tcW w:w="418" w:type="pct"/>
             <w:tcBorders>
               <w:top w:val="single" w:sz="4" w:space="0" w:color="auto"/>
               <w:left w:val="single" w:sz="4" w:space="0" w:color="auto"/>
@@ -11349,11 +11683,18 @@
             </w:tcBorders>
             <w:vAlign w:val="center"/>
           </w:tcPr>
-          <w:p/>
-        </w:tc>
-        <w:tc>
-          <w:tcPr>
-            <w:tcW w:w="425" w:type="pct"/>
+          <w:p>
+            <w:pPr>
+              <w:jc w:val="center"/>
+            </w:pPr>
+            <w:r>
+              <w:t>9,35</w:t>
+            </w:r>
+          </w:p>
+        </w:tc>
+        <w:tc>
+          <w:tcPr>
+            <w:tcW w:w="419" w:type="pct"/>
             <w:tcBorders>
               <w:top w:val="single" w:sz="4" w:space="0" w:color="auto"/>
               <w:left w:val="single" w:sz="4" w:space="0" w:color="auto"/>
@@ -11362,11 +11703,18 @@
             </w:tcBorders>
             <w:vAlign w:val="center"/>
           </w:tcPr>
-          <w:p/>
-        </w:tc>
-        <w:tc>
-          <w:tcPr>
-            <w:tcW w:w="426" w:type="pct"/>
+          <w:p>
+            <w:pPr>
+              <w:jc w:val="center"/>
+            </w:pPr>
+            <w:r>
+              <w:t>8,02</w:t>
+            </w:r>
+          </w:p>
+        </w:tc>
+        <w:tc>
+          <w:tcPr>
+            <w:tcW w:w="419" w:type="pct"/>
             <w:tcBorders>
               <w:top w:val="single" w:sz="4" w:space="0" w:color="auto"/>
               <w:left w:val="single" w:sz="4" w:space="0" w:color="auto"/>
@@ -11375,11 +11723,18 @@
             </w:tcBorders>
             <w:vAlign w:val="center"/>
           </w:tcPr>
-          <w:p/>
-        </w:tc>
-        <w:tc>
-          <w:tcPr>
-            <w:tcW w:w="425" w:type="pct"/>
+          <w:p>
+            <w:pPr>
+              <w:jc w:val="center"/>
+            </w:pPr>
+            <w:r>
+              <w:t>6,77</w:t>
+            </w:r>
+          </w:p>
+        </w:tc>
+        <w:tc>
+          <w:tcPr>
+            <w:tcW w:w="419" w:type="pct"/>
             <w:tcBorders>
               <w:top w:val="single" w:sz="4" w:space="0" w:color="auto"/>
               <w:left w:val="single" w:sz="4" w:space="0" w:color="auto"/>
@@ -11388,11 +11743,18 @@
             </w:tcBorders>
             <w:vAlign w:val="center"/>
           </w:tcPr>
-          <w:p/>
-        </w:tc>
-        <w:tc>
-          <w:tcPr>
-            <w:tcW w:w="425" w:type="pct"/>
+          <w:p>
+            <w:pPr>
+              <w:jc w:val="center"/>
+            </w:pPr>
+            <w:r>
+              <w:t>5,49</w:t>
+            </w:r>
+          </w:p>
+        </w:tc>
+        <w:tc>
+          <w:tcPr>
+            <w:tcW w:w="646" w:type="pct"/>
             <w:tcBorders>
               <w:top w:val="single" w:sz="4" w:space="0" w:color="auto"/>
               <w:left w:val="single" w:sz="4" w:space="0" w:color="auto"/>
@@ -11401,11 +11763,38 @@
             </w:tcBorders>
             <w:vAlign w:val="center"/>
           </w:tcPr>
-          <w:p/>
-        </w:tc>
-        <w:tc>
-          <w:tcPr>
-            <w:tcW w:w="426" w:type="pct"/>
+          <w:p>
+            <w:pPr>
+              <w:jc w:val="center"/>
+            </w:pPr>
+            <w:r>
+              <w:t>6,41</w:t>
+            </w:r>
+            <w:r>
+              <w:t xml:space="preserve"> </w:t>
+            </w:r>
+            <m:oMath>
+              <m:r>
+                <w:rPr>
+                  <w:rFonts w:ascii="Cambria Math" w:hAnsi="Cambria Math"/>
+                </w:rPr>
+                <m:t>⋅</m:t>
+              </m:r>
+            </m:oMath>
+            <w:r>
+              <w:t>10</w:t>
+            </w:r>
+            <w:r>
+              <w:rPr>
+                <w:vertAlign w:val="superscript"/>
+              </w:rPr>
+              <w:t>-4</w:t>
+            </w:r>
+          </w:p>
+        </w:tc>
+        <w:tc>
+          <w:tcPr>
+            <w:tcW w:w="419" w:type="pct"/>
             <w:tcBorders>
               <w:top w:val="single" w:sz="4" w:space="0" w:color="auto"/>
               <w:left w:val="single" w:sz="4" w:space="0" w:color="auto"/>
@@ -11418,7 +11807,7 @@
         </w:tc>
         <w:tc>
           <w:tcPr>
-            <w:tcW w:w="425" w:type="pct"/>
+            <w:tcW w:w="419" w:type="pct"/>
             <w:tcBorders>
               <w:top w:val="single" w:sz="4" w:space="0" w:color="auto"/>
               <w:left w:val="single" w:sz="4" w:space="0" w:color="auto"/>
@@ -11431,7 +11820,7 @@
         </w:tc>
         <w:tc>
           <w:tcPr>
-            <w:tcW w:w="426" w:type="pct"/>
+            <w:tcW w:w="220" w:type="pct"/>
             <w:tcBorders>
               <w:top w:val="single" w:sz="4" w:space="0" w:color="auto"/>
               <w:left w:val="single" w:sz="4" w:space="0" w:color="auto"/>
@@ -11452,7 +11841,7 @@
     </w:p>
     <w:tbl>
       <w:tblPr>
-        <w:tblW w:w="5000" w:type="pct"/>
+        <w:tblW w:w="4967" w:type="pct"/>
         <w:tblBorders>
           <w:top w:val="single" w:sz="4" w:space="0" w:color="auto"/>
           <w:bottom w:val="single" w:sz="4" w:space="0" w:color="auto"/>
@@ -11460,17 +11849,17 @@
         <w:tblLook w:val="01E0" w:firstRow="1" w:lastRow="1" w:firstColumn="1" w:lastColumn="1" w:noHBand="0" w:noVBand="0"/>
       </w:tblPr>
       <w:tblGrid>
-        <w:gridCol w:w="1354"/>
-        <w:gridCol w:w="771"/>
-        <w:gridCol w:w="771"/>
-        <w:gridCol w:w="773"/>
-        <w:gridCol w:w="771"/>
-        <w:gridCol w:w="773"/>
-        <w:gridCol w:w="771"/>
-        <w:gridCol w:w="771"/>
-        <w:gridCol w:w="773"/>
-        <w:gridCol w:w="771"/>
-        <w:gridCol w:w="773"/>
+        <w:gridCol w:w="1408"/>
+        <w:gridCol w:w="759"/>
+        <w:gridCol w:w="759"/>
+        <w:gridCol w:w="757"/>
+        <w:gridCol w:w="755"/>
+        <w:gridCol w:w="755"/>
+        <w:gridCol w:w="755"/>
+        <w:gridCol w:w="1161"/>
+        <w:gridCol w:w="755"/>
+        <w:gridCol w:w="753"/>
+        <w:gridCol w:w="395"/>
       </w:tblGrid>
       <w:tr>
         <w:trPr>
@@ -11478,7 +11867,7 @@
         </w:trPr>
         <w:tc>
           <w:tcPr>
-            <w:tcW w:w="746" w:type="pct"/>
+            <w:tcW w:w="781" w:type="pct"/>
             <w:tcBorders>
               <w:top w:val="single" w:sz="4" w:space="0" w:color="auto"/>
               <w:bottom w:val="single" w:sz="4" w:space="0" w:color="auto"/>
@@ -11506,7 +11895,7 @@
         </w:tc>
         <w:tc>
           <w:tcPr>
-            <w:tcW w:w="425" w:type="pct"/>
+            <w:tcW w:w="421" w:type="pct"/>
             <w:tcBorders>
               <w:top w:val="single" w:sz="4" w:space="0" w:color="auto"/>
               <w:left w:val="single" w:sz="4" w:space="0" w:color="auto"/>
@@ -11515,11 +11904,18 @@
             </w:tcBorders>
             <w:vAlign w:val="center"/>
           </w:tcPr>
-          <w:p/>
-        </w:tc>
-        <w:tc>
-          <w:tcPr>
-            <w:tcW w:w="425" w:type="pct"/>
+          <w:p>
+            <w:pPr>
+              <w:jc w:val="center"/>
+            </w:pPr>
+            <w:r>
+              <w:t>1,12</w:t>
+            </w:r>
+          </w:p>
+        </w:tc>
+        <w:tc>
+          <w:tcPr>
+            <w:tcW w:w="421" w:type="pct"/>
             <w:tcBorders>
               <w:top w:val="single" w:sz="4" w:space="0" w:color="auto"/>
               <w:left w:val="single" w:sz="4" w:space="0" w:color="auto"/>
@@ -11528,11 +11924,21 @@
             </w:tcBorders>
             <w:vAlign w:val="center"/>
           </w:tcPr>
-          <w:p/>
-        </w:tc>
-        <w:tc>
-          <w:tcPr>
-            <w:tcW w:w="426" w:type="pct"/>
+          <w:p>
+            <w:pPr>
+              <w:jc w:val="center"/>
+            </w:pPr>
+            <w:r>
+              <w:t>1,5</w:t>
+            </w:r>
+            <w:r>
+              <w:t>5</w:t>
+            </w:r>
+          </w:p>
+        </w:tc>
+        <w:tc>
+          <w:tcPr>
+            <w:tcW w:w="420" w:type="pct"/>
             <w:tcBorders>
               <w:top w:val="single" w:sz="4" w:space="0" w:color="auto"/>
               <w:left w:val="single" w:sz="4" w:space="0" w:color="auto"/>
@@ -11541,11 +11947,18 @@
             </w:tcBorders>
             <w:vAlign w:val="center"/>
           </w:tcPr>
-          <w:p/>
-        </w:tc>
-        <w:tc>
-          <w:tcPr>
-            <w:tcW w:w="425" w:type="pct"/>
+          <w:p>
+            <w:pPr>
+              <w:jc w:val="center"/>
+            </w:pPr>
+            <w:r>
+              <w:t>2,03</w:t>
+            </w:r>
+          </w:p>
+        </w:tc>
+        <w:tc>
+          <w:tcPr>
+            <w:tcW w:w="419" w:type="pct"/>
             <w:tcBorders>
               <w:top w:val="single" w:sz="4" w:space="0" w:color="auto"/>
               <w:left w:val="single" w:sz="4" w:space="0" w:color="auto"/>
@@ -11554,11 +11967,18 @@
             </w:tcBorders>
             <w:vAlign w:val="center"/>
           </w:tcPr>
-          <w:p/>
-        </w:tc>
-        <w:tc>
-          <w:tcPr>
-            <w:tcW w:w="426" w:type="pct"/>
+          <w:p>
+            <w:pPr>
+              <w:jc w:val="center"/>
+            </w:pPr>
+            <w:r>
+              <w:t>2,63</w:t>
+            </w:r>
+          </w:p>
+        </w:tc>
+        <w:tc>
+          <w:tcPr>
+            <w:tcW w:w="419" w:type="pct"/>
             <w:tcBorders>
               <w:top w:val="single" w:sz="4" w:space="0" w:color="auto"/>
               <w:left w:val="single" w:sz="4" w:space="0" w:color="auto"/>
@@ -11567,11 +11987,18 @@
             </w:tcBorders>
             <w:vAlign w:val="center"/>
           </w:tcPr>
-          <w:p/>
-        </w:tc>
-        <w:tc>
-          <w:tcPr>
-            <w:tcW w:w="425" w:type="pct"/>
+          <w:p>
+            <w:pPr>
+              <w:jc w:val="center"/>
+            </w:pPr>
+            <w:r>
+              <w:t>3,18</w:t>
+            </w:r>
+          </w:p>
+        </w:tc>
+        <w:tc>
+          <w:tcPr>
+            <w:tcW w:w="419" w:type="pct"/>
             <w:tcBorders>
               <w:top w:val="single" w:sz="4" w:space="0" w:color="auto"/>
               <w:left w:val="single" w:sz="4" w:space="0" w:color="auto"/>
@@ -11580,11 +12007,18 @@
             </w:tcBorders>
             <w:vAlign w:val="center"/>
           </w:tcPr>
-          <w:p/>
-        </w:tc>
-        <w:tc>
-          <w:tcPr>
-            <w:tcW w:w="425" w:type="pct"/>
+          <w:p>
+            <w:pPr>
+              <w:jc w:val="center"/>
+            </w:pPr>
+            <w:r>
+              <w:t>3,73</w:t>
+            </w:r>
+          </w:p>
+        </w:tc>
+        <w:tc>
+          <w:tcPr>
+            <w:tcW w:w="644" w:type="pct"/>
             <w:tcBorders>
               <w:top w:val="single" w:sz="4" w:space="0" w:color="auto"/>
               <w:left w:val="single" w:sz="4" w:space="0" w:color="auto"/>
@@ -11593,11 +12027,18 @@
             </w:tcBorders>
             <w:vAlign w:val="center"/>
           </w:tcPr>
-          <w:p/>
-        </w:tc>
-        <w:tc>
-          <w:tcPr>
-            <w:tcW w:w="426" w:type="pct"/>
+          <w:p>
+            <w:pPr>
+              <w:jc w:val="center"/>
+            </w:pPr>
+            <w:r>
+              <w:t>6,37</w:t>
+            </w:r>
+          </w:p>
+        </w:tc>
+        <w:tc>
+          <w:tcPr>
+            <w:tcW w:w="419" w:type="pct"/>
             <w:tcBorders>
               <w:top w:val="single" w:sz="4" w:space="0" w:color="auto"/>
               <w:left w:val="single" w:sz="4" w:space="0" w:color="auto"/>
@@ -11610,7 +12051,7 @@
         </w:tc>
         <w:tc>
           <w:tcPr>
-            <w:tcW w:w="425" w:type="pct"/>
+            <w:tcW w:w="418" w:type="pct"/>
             <w:tcBorders>
               <w:top w:val="single" w:sz="4" w:space="0" w:color="auto"/>
               <w:left w:val="single" w:sz="4" w:space="0" w:color="auto"/>
@@ -11623,7 +12064,7 @@
         </w:tc>
         <w:tc>
           <w:tcPr>
-            <w:tcW w:w="426" w:type="pct"/>
+            <w:tcW w:w="220" w:type="pct"/>
             <w:tcBorders>
               <w:top w:val="single" w:sz="4" w:space="0" w:color="auto"/>
               <w:left w:val="single" w:sz="4" w:space="0" w:color="auto"/>
@@ -11641,7 +12082,7 @@
         </w:trPr>
         <w:tc>
           <w:tcPr>
-            <w:tcW w:w="746" w:type="pct"/>
+            <w:tcW w:w="781" w:type="pct"/>
             <w:tcBorders>
               <w:top w:val="single" w:sz="4" w:space="0" w:color="auto"/>
               <w:bottom w:val="single" w:sz="12" w:space="0" w:color="auto"/>
@@ -11675,7 +12116,7 @@
         </w:tc>
         <w:tc>
           <w:tcPr>
-            <w:tcW w:w="425" w:type="pct"/>
+            <w:tcW w:w="421" w:type="pct"/>
             <w:tcBorders>
               <w:top w:val="single" w:sz="4" w:space="0" w:color="auto"/>
               <w:left w:val="single" w:sz="4" w:space="0" w:color="auto"/>
@@ -11684,11 +12125,18 @@
             </w:tcBorders>
             <w:vAlign w:val="center"/>
           </w:tcPr>
-          <w:p/>
-        </w:tc>
-        <w:tc>
-          <w:tcPr>
-            <w:tcW w:w="425" w:type="pct"/>
+          <w:p>
+            <w:pPr>
+              <w:jc w:val="center"/>
+            </w:pPr>
+            <w:r>
+              <w:t>11,43</w:t>
+            </w:r>
+          </w:p>
+        </w:tc>
+        <w:tc>
+          <w:tcPr>
+            <w:tcW w:w="421" w:type="pct"/>
             <w:tcBorders>
               <w:top w:val="single" w:sz="4" w:space="0" w:color="auto"/>
               <w:left w:val="single" w:sz="4" w:space="0" w:color="auto"/>
@@ -11697,11 +12145,18 @@
             </w:tcBorders>
             <w:vAlign w:val="center"/>
           </w:tcPr>
-          <w:p/>
-        </w:tc>
-        <w:tc>
-          <w:tcPr>
-            <w:tcW w:w="426" w:type="pct"/>
+          <w:p>
+            <w:pPr>
+              <w:jc w:val="center"/>
+            </w:pPr>
+            <w:r>
+              <w:t>10,47</w:t>
+            </w:r>
+          </w:p>
+        </w:tc>
+        <w:tc>
+          <w:tcPr>
+            <w:tcW w:w="420" w:type="pct"/>
             <w:tcBorders>
               <w:top w:val="single" w:sz="4" w:space="0" w:color="auto"/>
               <w:left w:val="single" w:sz="4" w:space="0" w:color="auto"/>
@@ -11710,11 +12165,18 @@
             </w:tcBorders>
             <w:vAlign w:val="center"/>
           </w:tcPr>
-          <w:p/>
-        </w:tc>
-        <w:tc>
-          <w:tcPr>
-            <w:tcW w:w="425" w:type="pct"/>
+          <w:p>
+            <w:pPr>
+              <w:jc w:val="center"/>
+            </w:pPr>
+            <w:r>
+              <w:t>9,35</w:t>
+            </w:r>
+          </w:p>
+        </w:tc>
+        <w:tc>
+          <w:tcPr>
+            <w:tcW w:w="419" w:type="pct"/>
             <w:tcBorders>
               <w:top w:val="single" w:sz="4" w:space="0" w:color="auto"/>
               <w:left w:val="single" w:sz="4" w:space="0" w:color="auto"/>
@@ -11723,11 +12185,18 @@
             </w:tcBorders>
             <w:vAlign w:val="center"/>
           </w:tcPr>
-          <w:p/>
-        </w:tc>
-        <w:tc>
-          <w:tcPr>
-            <w:tcW w:w="426" w:type="pct"/>
+          <w:p>
+            <w:pPr>
+              <w:jc w:val="center"/>
+            </w:pPr>
+            <w:r>
+              <w:t>8,12</w:t>
+            </w:r>
+          </w:p>
+        </w:tc>
+        <w:tc>
+          <w:tcPr>
+            <w:tcW w:w="419" w:type="pct"/>
             <w:tcBorders>
               <w:top w:val="single" w:sz="4" w:space="0" w:color="auto"/>
               <w:left w:val="single" w:sz="4" w:space="0" w:color="auto"/>
@@ -11736,11 +12205,18 @@
             </w:tcBorders>
             <w:vAlign w:val="center"/>
           </w:tcPr>
-          <w:p/>
-        </w:tc>
-        <w:tc>
-          <w:tcPr>
-            <w:tcW w:w="425" w:type="pct"/>
+          <w:p>
+            <w:pPr>
+              <w:jc w:val="center"/>
+            </w:pPr>
+            <w:r>
+              <w:t>6,77</w:t>
+            </w:r>
+          </w:p>
+        </w:tc>
+        <w:tc>
+          <w:tcPr>
+            <w:tcW w:w="419" w:type="pct"/>
             <w:tcBorders>
               <w:top w:val="single" w:sz="4" w:space="0" w:color="auto"/>
               <w:left w:val="single" w:sz="4" w:space="0" w:color="auto"/>
@@ -11749,11 +12225,18 @@
             </w:tcBorders>
             <w:vAlign w:val="center"/>
           </w:tcPr>
-          <w:p/>
-        </w:tc>
-        <w:tc>
-          <w:tcPr>
-            <w:tcW w:w="425" w:type="pct"/>
+          <w:p>
+            <w:pPr>
+              <w:jc w:val="center"/>
+            </w:pPr>
+            <w:r>
+              <w:t>5,49</w:t>
+            </w:r>
+          </w:p>
+        </w:tc>
+        <w:tc>
+          <w:tcPr>
+            <w:tcW w:w="644" w:type="pct"/>
             <w:tcBorders>
               <w:top w:val="single" w:sz="4" w:space="0" w:color="auto"/>
               <w:left w:val="single" w:sz="4" w:space="0" w:color="auto"/>
@@ -11762,11 +12245,38 @@
             </w:tcBorders>
             <w:vAlign w:val="center"/>
           </w:tcPr>
-          <w:p/>
-        </w:tc>
-        <w:tc>
-          <w:tcPr>
-            <w:tcW w:w="426" w:type="pct"/>
+          <w:p>
+            <w:pPr>
+              <w:jc w:val="center"/>
+            </w:pPr>
+            <w:r>
+              <w:t>6,5</w:t>
+            </w:r>
+            <w:r>
+              <w:t xml:space="preserve"> </w:t>
+            </w:r>
+            <m:oMath>
+              <m:r>
+                <w:rPr>
+                  <w:rFonts w:ascii="Cambria Math" w:hAnsi="Cambria Math"/>
+                </w:rPr>
+                <m:t>⋅</m:t>
+              </m:r>
+            </m:oMath>
+            <w:r>
+              <w:t>10</w:t>
+            </w:r>
+            <w:r>
+              <w:rPr>
+                <w:vertAlign w:val="superscript"/>
+              </w:rPr>
+              <w:t>-4</w:t>
+            </w:r>
+          </w:p>
+        </w:tc>
+        <w:tc>
+          <w:tcPr>
+            <w:tcW w:w="419" w:type="pct"/>
             <w:tcBorders>
               <w:top w:val="single" w:sz="4" w:space="0" w:color="auto"/>
               <w:left w:val="single" w:sz="4" w:space="0" w:color="auto"/>
@@ -11779,7 +12289,7 @@
         </w:tc>
         <w:tc>
           <w:tcPr>
-            <w:tcW w:w="425" w:type="pct"/>
+            <w:tcW w:w="418" w:type="pct"/>
             <w:tcBorders>
               <w:top w:val="single" w:sz="4" w:space="0" w:color="auto"/>
               <w:left w:val="single" w:sz="4" w:space="0" w:color="auto"/>
@@ -11792,7 +12302,7 @@
         </w:tc>
         <w:tc>
           <w:tcPr>
-            <w:tcW w:w="426" w:type="pct"/>
+            <w:tcW w:w="220" w:type="pct"/>
             <w:tcBorders>
               <w:top w:val="single" w:sz="4" w:space="0" w:color="auto"/>
               <w:left w:val="single" w:sz="4" w:space="0" w:color="auto"/>
@@ -11841,12 +12351,30 @@
             <w:rPr>
               <w:rFonts w:ascii="Cambria Math" w:hAnsi="Cambria Math"/>
             </w:rPr>
-            <m:t>=_______________</m:t>
+            <m:t>=</m:t>
+          </m:r>
+          <m:r>
+            <w:rPr>
+              <w:rFonts w:ascii="Cambria Math" w:hAnsi="Cambria Math"/>
+            </w:rPr>
+            <m:t xml:space="preserve">470 </m:t>
+          </m:r>
+          <m:r>
+            <m:rPr>
+              <m:sty m:val="p"/>
+            </m:rPr>
+            <w:rPr>
+              <w:rFonts w:ascii="Cambria Math" w:hAnsi="Cambria Math"/>
+            </w:rPr>
+            <m:t>Ω</m:t>
           </m:r>
         </m:oMath>
       </m:oMathPara>
     </w:p>
-    <w:p/>
+    <w:p>
+      <w:bookmarkStart w:id="2" w:name="_GoBack"/>
+      <w:bookmarkEnd w:id="2"/>
+    </w:p>
     <w:p>
       <w:pPr>
         <w:pStyle w:val="Listenabsatz"/>
@@ -12217,7 +12745,14 @@
             </w:tcBorders>
             <w:vAlign w:val="center"/>
           </w:tcPr>
-          <w:p/>
+          <w:p>
+            <w:pPr>
+              <w:jc w:val="center"/>
+            </w:pPr>
+            <w:r>
+              <w:t>3,7</w:t>
+            </w:r>
+          </w:p>
         </w:tc>
         <w:tc>
           <w:tcPr>
@@ -12228,8 +12763,16 @@
               <w:bottom w:val="single" w:sz="4" w:space="0" w:color="auto"/>
               <w:right w:val="single" w:sz="4" w:space="0" w:color="auto"/>
             </w:tcBorders>
-          </w:tcPr>
-          <w:p/>
+            <w:vAlign w:val="center"/>
+          </w:tcPr>
+          <w:p>
+            <w:pPr>
+              <w:jc w:val="center"/>
+            </w:pPr>
+            <w:r>
+              <w:t>2,68</w:t>
+            </w:r>
+          </w:p>
         </w:tc>
         <w:tc>
           <w:tcPr>
@@ -12242,7 +12785,14 @@
             </w:tcBorders>
             <w:vAlign w:val="center"/>
           </w:tcPr>
-          <w:p/>
+          <w:p>
+            <w:pPr>
+              <w:jc w:val="center"/>
+            </w:pPr>
+            <w:r>
+              <w:t>2,27</w:t>
+            </w:r>
+          </w:p>
         </w:tc>
         <w:tc>
           <w:tcPr>
@@ -12255,7 +12805,14 @@
             </w:tcBorders>
             <w:vAlign w:val="center"/>
           </w:tcPr>
-          <w:p/>
+          <w:p>
+            <w:pPr>
+              <w:jc w:val="center"/>
+            </w:pPr>
+            <w:r>
+              <w:t>1,82</w:t>
+            </w:r>
+          </w:p>
         </w:tc>
         <w:tc>
           <w:tcPr>
@@ -12268,7 +12825,14 @@
             </w:tcBorders>
             <w:vAlign w:val="center"/>
           </w:tcPr>
-          <w:p/>
+          <w:p>
+            <w:pPr>
+              <w:jc w:val="center"/>
+            </w:pPr>
+            <w:r>
+              <w:t>1,46</w:t>
+            </w:r>
+          </w:p>
         </w:tc>
         <w:tc>
           <w:tcPr>
@@ -12281,7 +12845,14 @@
             </w:tcBorders>
             <w:vAlign w:val="center"/>
           </w:tcPr>
-          <w:p/>
+          <w:p>
+            <w:pPr>
+              <w:jc w:val="center"/>
+            </w:pPr>
+            <w:r>
+              <w:t>1,12</w:t>
+            </w:r>
+          </w:p>
         </w:tc>
         <w:tc>
           <w:tcPr>
@@ -12391,7 +12962,14 @@
             </w:tcBorders>
             <w:vAlign w:val="center"/>
           </w:tcPr>
-          <w:p/>
+          <w:p>
+            <w:pPr>
+              <w:jc w:val="center"/>
+            </w:pPr>
+            <w:r>
+              <w:t>4,79</w:t>
+            </w:r>
+          </w:p>
         </w:tc>
         <w:tc>
           <w:tcPr>
@@ -12404,7 +12982,14 @@
             </w:tcBorders>
             <w:vAlign w:val="center"/>
           </w:tcPr>
-          <w:p/>
+          <w:p>
+            <w:pPr>
+              <w:jc w:val="center"/>
+            </w:pPr>
+            <w:r>
+              <w:t>4,15</w:t>
+            </w:r>
+          </w:p>
         </w:tc>
         <w:tc>
           <w:tcPr>
@@ -12417,7 +13002,14 @@
             </w:tcBorders>
             <w:vAlign w:val="center"/>
           </w:tcPr>
-          <w:p/>
+          <w:p>
+            <w:pPr>
+              <w:jc w:val="center"/>
+            </w:pPr>
+            <w:r>
+              <w:t>3,52</w:t>
+            </w:r>
+          </w:p>
         </w:tc>
         <w:tc>
           <w:tcPr>
@@ -12430,7 +13022,14 @@
             </w:tcBorders>
             <w:vAlign w:val="center"/>
           </w:tcPr>
-          <w:p/>
+          <w:p>
+            <w:pPr>
+              <w:jc w:val="center"/>
+            </w:pPr>
+            <w:r>
+              <w:t>2,83</w:t>
+            </w:r>
+          </w:p>
         </w:tc>
         <w:tc>
           <w:tcPr>
@@ -12443,7 +13042,14 @@
             </w:tcBorders>
             <w:vAlign w:val="center"/>
           </w:tcPr>
-          <w:p/>
+          <w:p>
+            <w:pPr>
+              <w:jc w:val="center"/>
+            </w:pPr>
+            <w:r>
+              <w:t>2,26</w:t>
+            </w:r>
+          </w:p>
         </w:tc>
         <w:tc>
           <w:tcPr>
@@ -12456,7 +13062,14 @@
             </w:tcBorders>
             <w:vAlign w:val="center"/>
           </w:tcPr>
-          <w:p/>
+          <w:p>
+            <w:pPr>
+              <w:jc w:val="center"/>
+            </w:pPr>
+            <w:r>
+              <w:t>1,74</w:t>
+            </w:r>
+          </w:p>
         </w:tc>
         <w:tc>
           <w:tcPr>
@@ -12559,7 +13172,14 @@
             </w:tcBorders>
             <w:vAlign w:val="center"/>
           </w:tcPr>
-          <w:p/>
+          <w:p>
+            <w:pPr>
+              <w:jc w:val="center"/>
+            </w:pPr>
+            <w:r>
+              <w:t>12,46</w:t>
+            </w:r>
+          </w:p>
         </w:tc>
         <w:tc>
           <w:tcPr>
@@ -12570,8 +13190,16 @@
               <w:bottom w:val="single" w:sz="4" w:space="0" w:color="auto"/>
               <w:right w:val="single" w:sz="4" w:space="0" w:color="auto"/>
             </w:tcBorders>
-          </w:tcPr>
-          <w:p/>
+            <w:vAlign w:val="center"/>
+          </w:tcPr>
+          <w:p>
+            <w:pPr>
+              <w:jc w:val="center"/>
+            </w:pPr>
+            <w:r>
+              <w:t>9,02</w:t>
+            </w:r>
+          </w:p>
         </w:tc>
         <w:tc>
           <w:tcPr>
@@ -12584,7 +13212,14 @@
             </w:tcBorders>
             <w:vAlign w:val="center"/>
           </w:tcPr>
-          <w:p/>
+          <w:p>
+            <w:pPr>
+              <w:jc w:val="center"/>
+            </w:pPr>
+            <w:r>
+              <w:t>7,64</w:t>
+            </w:r>
+          </w:p>
         </w:tc>
         <w:tc>
           <w:tcPr>
@@ -12597,7 +13232,14 @@
             </w:tcBorders>
             <w:vAlign w:val="center"/>
           </w:tcPr>
-          <w:p/>
+          <w:p>
+            <w:pPr>
+              <w:jc w:val="center"/>
+            </w:pPr>
+            <w:r>
+              <w:t>6,13</w:t>
+            </w:r>
+          </w:p>
         </w:tc>
         <w:tc>
           <w:tcPr>
@@ -12610,7 +13252,14 @@
             </w:tcBorders>
             <w:vAlign w:val="center"/>
           </w:tcPr>
-          <w:p/>
+          <w:p>
+            <w:pPr>
+              <w:jc w:val="center"/>
+            </w:pPr>
+            <w:r>
+              <w:t>4,92</w:t>
+            </w:r>
+          </w:p>
         </w:tc>
         <w:tc>
           <w:tcPr>
@@ -12623,7 +13272,14 @@
             </w:tcBorders>
             <w:vAlign w:val="center"/>
           </w:tcPr>
-          <w:p/>
+          <w:p>
+            <w:pPr>
+              <w:jc w:val="center"/>
+            </w:pPr>
+            <w:r>
+              <w:t>3,77</w:t>
+            </w:r>
+          </w:p>
         </w:tc>
         <w:tc>
           <w:tcPr>
@@ -12738,7 +13394,14 @@
             </w:tcBorders>
             <w:vAlign w:val="center"/>
           </w:tcPr>
-          <w:p/>
+          <w:p>
+            <w:pPr>
+              <w:jc w:val="center"/>
+            </w:pPr>
+            <w:r>
+              <w:t>10,19</w:t>
+            </w:r>
+          </w:p>
         </w:tc>
         <w:tc>
           <w:tcPr>
@@ -12749,8 +13412,16 @@
               <w:bottom w:val="single" w:sz="4" w:space="0" w:color="auto"/>
               <w:right w:val="single" w:sz="4" w:space="0" w:color="auto"/>
             </w:tcBorders>
-          </w:tcPr>
-          <w:p/>
+            <w:vAlign w:val="center"/>
+          </w:tcPr>
+          <w:p>
+            <w:pPr>
+              <w:jc w:val="center"/>
+            </w:pPr>
+            <w:r>
+              <w:t>8,83</w:t>
+            </w:r>
+          </w:p>
         </w:tc>
         <w:tc>
           <w:tcPr>
@@ -12763,7 +13434,14 @@
             </w:tcBorders>
             <w:vAlign w:val="center"/>
           </w:tcPr>
-          <w:p/>
+          <w:p>
+            <w:pPr>
+              <w:jc w:val="center"/>
+            </w:pPr>
+            <w:r>
+              <w:t>7,49</w:t>
+            </w:r>
+          </w:p>
         </w:tc>
         <w:tc>
           <w:tcPr>
@@ -12776,7 +13454,14 @@
             </w:tcBorders>
             <w:vAlign w:val="center"/>
           </w:tcPr>
-          <w:p/>
+          <w:p>
+            <w:pPr>
+              <w:jc w:val="center"/>
+            </w:pPr>
+            <w:r>
+              <w:t>6,02</w:t>
+            </w:r>
+          </w:p>
         </w:tc>
         <w:tc>
           <w:tcPr>
@@ -12789,7 +13474,14 @@
             </w:tcBorders>
             <w:vAlign w:val="center"/>
           </w:tcPr>
-          <w:p/>
+          <w:p>
+            <w:pPr>
+              <w:jc w:val="center"/>
+            </w:pPr>
+            <w:r>
+              <w:t>4,81</w:t>
+            </w:r>
+          </w:p>
         </w:tc>
         <w:tc>
           <w:tcPr>
@@ -12802,7 +13494,14 @@
             </w:tcBorders>
             <w:vAlign w:val="center"/>
           </w:tcPr>
-          <w:p/>
+          <w:p>
+            <w:pPr>
+              <w:jc w:val="center"/>
+            </w:pPr>
+            <w:r>
+              <w:t>3,70</w:t>
+            </w:r>
+          </w:p>
         </w:tc>
         <w:tc>
           <w:tcPr>
@@ -12882,7 +13581,13 @@
               <w:rPr>
                 <w:rFonts w:ascii="Cambria Math" w:hAnsi="Cambria Math"/>
               </w:rPr>
-              <m:t>2,gemessen</m:t>
+              <m:t>2(i1)</m:t>
+            </m:r>
+            <m:r>
+              <w:rPr>
+                <w:rFonts w:ascii="Cambria Math" w:hAnsi="Cambria Math"/>
+              </w:rPr>
+              <m:t>,gemessen</m:t>
             </m:r>
           </m:sub>
         </m:sSub>
@@ -12892,13 +13597,22 @@
           </w:rPr>
           <m:t>=</m:t>
         </m:r>
+        <m:r>
+          <w:rPr>
+            <w:rFonts w:ascii="Cambria Math" w:hAnsi="Cambria Math"/>
+          </w:rPr>
+          <m:t xml:space="preserve">470 </m:t>
+        </m:r>
+        <m:r>
+          <m:rPr>
+            <m:sty m:val="p"/>
+          </m:rPr>
+          <w:rPr>
+            <w:rFonts w:ascii="Cambria Math" w:hAnsi="Cambria Math"/>
+          </w:rPr>
+          <m:t>Ω</m:t>
+        </m:r>
       </m:oMath>
-      <w:r>
-        <w:rPr>
-          <w:i/>
-        </w:rPr>
-        <w:t xml:space="preserve"> _______________</w:t>
-      </w:r>
       <w:r>
         <w:rPr>
           <w:i/>
@@ -12943,19 +13657,24 @@
           <w:rPr>
             <w:rFonts w:ascii="Cambria Math" w:hAnsi="Cambria Math"/>
           </w:rPr>
-          <m:t>=</m:t>
+          <m:t xml:space="preserve">=297 </m:t>
+        </m:r>
+        <m:r>
+          <m:rPr>
+            <m:sty m:val="p"/>
+          </m:rPr>
+          <w:rPr>
+            <w:rFonts w:ascii="Cambria Math" w:hAnsi="Cambria Math"/>
+          </w:rPr>
+          <m:t>Ω</m:t>
         </m:r>
       </m:oMath>
-      <w:r>
-        <w:rPr>
-          <w:i/>
-        </w:rPr>
-        <w:t xml:space="preserve"> </w:t>
-      </w:r>
-      <w:r>
-        <w:t>_______________</w:t>
-      </w:r>
     </w:p>
+    <w:p/>
+    <w:p/>
+    <w:p/>
+    <w:p/>
+    <w:p/>
     <w:p/>
     <w:p>
       <w:pPr>
@@ -13549,14 +14268,36 @@
     <w:r>
       <w:t xml:space="preserve"> von </w:t>
     </w:r>
-    <w:fldSimple w:instr=" NUMPAGES ">
-      <w:r>
-        <w:rPr>
-          <w:noProof/>
-        </w:rPr>
-        <w:t>5</w:t>
-      </w:r>
-    </w:fldSimple>
+    <w:r>
+      <w:rPr>
+        <w:noProof/>
+      </w:rPr>
+      <w:fldChar w:fldCharType="begin"/>
+    </w:r>
+    <w:r>
+      <w:rPr>
+        <w:noProof/>
+      </w:rPr>
+      <w:instrText xml:space="preserve"> NUMPAGES </w:instrText>
+    </w:r>
+    <w:r>
+      <w:rPr>
+        <w:noProof/>
+      </w:rPr>
+      <w:fldChar w:fldCharType="separate"/>
+    </w:r>
+    <w:r>
+      <w:rPr>
+        <w:noProof/>
+      </w:rPr>
+      <w:t>5</w:t>
+    </w:r>
+    <w:r>
+      <w:rPr>
+        <w:noProof/>
+      </w:rPr>
+      <w:fldChar w:fldCharType="end"/>
+    </w:r>
   </w:p>
 </w:ftr>
 </file>
@@ -20889,7 +21630,7 @@
 </file>
 
 <file path=customXml/itemProps1.xml><?xml version="1.0" encoding="utf-8"?>
-<ds:datastoreItem xmlns:ds="http://schemas.openxmlformats.org/officeDocument/2006/customXml" ds:itemID="{A5B61A6D-6C01-4F81-B67B-13AC3F3B30E1}">
+<ds:datastoreItem xmlns:ds="http://schemas.openxmlformats.org/officeDocument/2006/customXml" ds:itemID="{1BB33767-BD33-4549-8463-43390EF2DBC4}">
   <ds:schemaRefs>
     <ds:schemaRef ds:uri="http://schemas.openxmlformats.org/officeDocument/2006/bibliography"/>
   </ds:schemaRefs>

</xml_diff>

<commit_message>
Durchführung fertig und Messwerte für 2 c) verbessert
</commit_message>
<xml_diff>
--- a/Labor 2/Protokollvorlage Labor 2 (1).docx
+++ b/Labor 2/Protokollvorlage Labor 2 (1).docx
@@ -55,13 +55,8 @@
       <w:r>
         <w:tab/>
       </w:r>
-      <w:proofErr w:type="spellStart"/>
-      <w:r>
-        <w:t>SoSe</w:t>
-      </w:r>
-      <w:proofErr w:type="spellEnd"/>
-      <w:r>
-        <w:t xml:space="preserve"> </w:t>
+      <w:r>
+        <w:t xml:space="preserve">SoSe </w:t>
       </w:r>
       <w:r>
         <w:t>2017</w:t>
@@ -144,19 +139,9 @@
             <w:pPr>
               <w:jc w:val="center"/>
             </w:pPr>
-            <w:proofErr w:type="spellStart"/>
-            <w:r>
-              <w:t>Matr</w:t>
-            </w:r>
-            <w:proofErr w:type="spellEnd"/>
-            <w:r>
-              <w:t>.-</w:t>
-            </w:r>
-            <w:proofErr w:type="spellStart"/>
-            <w:r>
-              <w:t>Nr</w:t>
-            </w:r>
-            <w:proofErr w:type="spellEnd"/>
+            <w:r>
+              <w:t>Matr.-Nr</w:t>
+            </w:r>
           </w:p>
         </w:tc>
         <w:tc>
@@ -1334,7 +1319,7 @@
         <w:rPr>
           <w:noProof/>
         </w:rPr>
-        <w:object w:dxaOrig="5595" w:dyaOrig="3585">
+        <w:object w:dxaOrig="5595" w:dyaOrig="3585" w14:anchorId="3EFF10B6">
           <v:shapetype id="_x0000_t75" coordsize="21600,21600" o:spt="75" o:preferrelative="t" path="m@4@5l@4@11@9@11@9@5xe" filled="f" stroked="f">
             <v:stroke joinstyle="miter"/>
             <v:formulas>
@@ -1354,10 +1339,10 @@
             <v:path o:extrusionok="f" gradientshapeok="t" o:connecttype="rect"/>
             <o:lock v:ext="edit" aspectratio="t"/>
           </v:shapetype>
-          <v:shape id="_x0000_i1025" type="#_x0000_t75" alt="" style="width:280.7pt;height:180pt;mso-width-percent:0;mso-height-percent:0;mso-width-percent:0;mso-height-percent:0" o:ole="">
+          <v:shape id="_x0000_i1025" type="#_x0000_t75" alt="" style="width:280.5pt;height:180pt;mso-width-percent:0;mso-height-percent:0;mso-width-percent:0;mso-height-percent:0" o:ole="">
             <v:imagedata r:id="rId8" o:title=""/>
           </v:shape>
-          <o:OLEObject Type="Embed" ProgID="Visio.Drawing.15" ShapeID="_x0000_i1025" DrawAspect="Content" ObjectID="_1589700531" r:id="rId9"/>
+          <o:OLEObject Type="Embed" ProgID="Visio.Drawing.15" ShapeID="_x0000_i1025" DrawAspect="Content" ObjectID="_1589715149" r:id="rId9"/>
         </w:object>
       </w:r>
     </w:p>
@@ -1679,7 +1664,7 @@
                 <w:noProof/>
               </w:rPr>
               <w:drawing>
-                <wp:inline distT="0" distB="0" distL="0" distR="0" wp14:anchorId="283F93DC" wp14:editId="796C9A61">
+                <wp:inline distT="0" distB="0" distL="0" distR="0" wp14:anchorId="5A30FD71" wp14:editId="2477C466">
                   <wp:extent cx="4579844" cy="2782420"/>
                   <wp:effectExtent l="0" t="0" r="11430" b="18415"/>
                   <wp:docPr id="1" name="Diagramm 1">
@@ -1761,7 +1746,7 @@
                 <w:noProof/>
               </w:rPr>
               <w:drawing>
-                <wp:inline distT="0" distB="0" distL="0" distR="0" wp14:anchorId="76F4AC02" wp14:editId="2377B992">
+                <wp:inline distT="0" distB="0" distL="0" distR="0" wp14:anchorId="21B6498F" wp14:editId="6930B7E2">
                   <wp:extent cx="4572000" cy="2743200"/>
                   <wp:effectExtent l="0" t="0" r="0" b="0"/>
                   <wp:docPr id="3" name="Diagramm 3">
@@ -2268,15 +2253,7 @@
           </w:p>
           <w:p>
             <w:r>
-              <w:t xml:space="preserve">Will man nun den Schnittpunkt mit der Y-Achse bestimmen, so </w:t>
-            </w:r>
-            <w:proofErr w:type="gramStart"/>
-            <w:r>
-              <w:t>Stellt</w:t>
-            </w:r>
-            <w:proofErr w:type="gramEnd"/>
-            <w:r>
-              <w:t xml:space="preserve"> man die Geradengleichung </w:t>
+              <w:t xml:space="preserve">Will man nun den Schnittpunkt mit der Y-Achse bestimmen, so Stellt man die Geradengleichung </w:t>
             </w:r>
           </w:p>
           <w:p>
@@ -2997,7 +2974,7 @@
                 <w:noProof/>
               </w:rPr>
               <w:drawing>
-                <wp:inline distT="0" distB="0" distL="0" distR="0" wp14:anchorId="0A06438C" wp14:editId="2D5A05C9">
+                <wp:inline distT="0" distB="0" distL="0" distR="0" wp14:anchorId="0D0B3724" wp14:editId="024F11FC">
                   <wp:extent cx="2340864" cy="2529840"/>
                   <wp:effectExtent l="0" t="0" r="0" b="0"/>
                   <wp:docPr id="8" name="image27.jpg"/>
@@ -3508,15 +3485,7 @@
           <w:p/>
           <w:p>
             <w:r>
-              <w:t xml:space="preserve">und mit der </w:t>
-            </w:r>
-            <w:proofErr w:type="spellStart"/>
-            <w:r>
-              <w:t>Spannungsteilerregel</w:t>
-            </w:r>
-            <w:proofErr w:type="spellEnd"/>
-            <w:r>
-              <w:t xml:space="preserve"> und </w:t>
+              <w:t xml:space="preserve">und mit der Spannungsteilerregel und </w:t>
             </w:r>
             <m:oMath>
               <m:sSub>
@@ -5470,7 +5439,7 @@
                 <w:noProof/>
               </w:rPr>
               <w:drawing>
-                <wp:inline distT="0" distB="0" distL="0" distR="0" wp14:anchorId="37F2CC31" wp14:editId="789045EB">
+                <wp:inline distT="0" distB="0" distL="0" distR="0" wp14:anchorId="2E71A2FA" wp14:editId="58860DAA">
                   <wp:extent cx="4307799" cy="1438657"/>
                   <wp:effectExtent l="0" t="0" r="0" b="0"/>
                   <wp:docPr id="11" name="image30.png" descr="Bildschirmausschnitt"/>
@@ -5968,7 +5937,7 @@
                 <w:noProof/>
               </w:rPr>
               <w:drawing>
-                <wp:inline distT="0" distB="0" distL="0" distR="0" wp14:anchorId="6A5F0BBD" wp14:editId="5B524892">
+                <wp:inline distT="0" distB="0" distL="0" distR="0" wp14:anchorId="29C7101F" wp14:editId="54C2352D">
                   <wp:extent cx="4079240" cy="1576070"/>
                   <wp:effectExtent l="0" t="0" r="0" b="0"/>
                   <wp:docPr id="9" name="image28.png" descr="Bildschirmausschnitt"/>
@@ -6339,7 +6308,7 @@
                 <w:noProof/>
               </w:rPr>
               <w:drawing>
-                <wp:inline distT="0" distB="0" distL="0" distR="0" wp14:anchorId="7EB6ECFD" wp14:editId="4AAEB1F3">
+                <wp:inline distT="0" distB="0" distL="0" distR="0" wp14:anchorId="397ED6DD" wp14:editId="5205BC1E">
                   <wp:extent cx="4079240" cy="1483995"/>
                   <wp:effectExtent l="0" t="0" r="0" b="0"/>
                   <wp:docPr id="13" name="image32.png" descr="Bildschirmausschnitt"/>
@@ -6718,7 +6687,7 @@
                 <w:noProof/>
               </w:rPr>
               <w:drawing>
-                <wp:inline distT="0" distB="0" distL="0" distR="0" wp14:anchorId="537DB34B" wp14:editId="18542E92">
+                <wp:inline distT="0" distB="0" distL="0" distR="0" wp14:anchorId="410EB0F3" wp14:editId="6BA74340">
                   <wp:extent cx="2973936" cy="1214807"/>
                   <wp:effectExtent l="0" t="0" r="0" b="0"/>
                   <wp:docPr id="12" name="image31.png" descr="Bildschirmausschnitt"/>
@@ -9169,7 +9138,7 @@
               <mc:AlternateContent>
                 <mc:Choice Requires="wps">
                   <w:drawing>
-                    <wp:anchor distT="0" distB="0" distL="114300" distR="114300" simplePos="0" relativeHeight="251659264" behindDoc="0" locked="0" layoutInCell="1" allowOverlap="1">
+                    <wp:anchor distT="0" distB="0" distL="114300" distR="114300" simplePos="0" relativeHeight="251659264" behindDoc="0" locked="0" layoutInCell="1" allowOverlap="1" wp14:anchorId="0ACBDA73" wp14:editId="49882C58">
                       <wp:simplePos x="0" y="0"/>
                       <wp:positionH relativeFrom="column">
                         <wp:posOffset>466885</wp:posOffset>
@@ -9231,7 +9200,7 @@
                 <w:noProof/>
               </w:rPr>
               <w:drawing>
-                <wp:inline distT="0" distB="0" distL="0" distR="0" wp14:anchorId="727A9807" wp14:editId="64274651">
+                <wp:inline distT="0" distB="0" distL="0" distR="0" wp14:anchorId="0819F926" wp14:editId="6777DDBA">
                   <wp:extent cx="4259580" cy="2555875"/>
                   <wp:effectExtent l="0" t="0" r="0" b="0"/>
                   <wp:docPr id="14" name="image33.png"/>
@@ -9769,8 +9738,22 @@
         <w:spacing w:after="60"/>
       </w:pPr>
       <w:r>
-        <w:t xml:space="preserve">Beschreibung der Versuchsdurchführung: </w:t>
-      </w:r>
+        <w:rPr>
+          <w:b/>
+        </w:rPr>
+        <w:t>Beschreibung der Versuchsdurchführung:</w:t>
+      </w:r>
+      <w:r>
+        <w:t xml:space="preserve"> </w:t>
+      </w:r>
+    </w:p>
+    <w:p>
+      <w:pPr>
+        <w:tabs>
+          <w:tab w:val="right" w:pos="9072"/>
+        </w:tabs>
+        <w:spacing w:after="60"/>
+      </w:pPr>
       <w:r>
         <w:tab/>
       </w:r>
@@ -9800,19 +9783,678 @@
       </w:r>
     </w:p>
     <w:p>
-      <w:pPr>
-        <w:rPr>
-          <w:i/>
-        </w:rPr>
-      </w:pPr>
-      <w:r>
-        <w:rPr>
-          <w:i/>
-        </w:rPr>
-        <w:t>&lt;Text zur Versuchsdurchführung&gt;</w:t>
+      <w:r>
+        <w:t xml:space="preserve">Im ersten Teil </w:t>
+      </w:r>
+      <w:r>
+        <w:t xml:space="preserve">werden die U-I-Kennlinien von </w:t>
+      </w:r>
+      <w:r>
+        <w:t xml:space="preserve">zwei verschiedenen </w:t>
+      </w:r>
+      <w:r>
+        <w:t>Batterien</w:t>
+      </w:r>
+      <w:r>
+        <w:t xml:space="preserve"> untersucht. Dafür wird parallel zur Batterie ein vari</w:t>
+      </w:r>
+      <w:r>
+        <w:t xml:space="preserve">abler Lastwiderstand geschaltet. Diese variablen Widerstände werden vor </w:t>
+      </w:r>
+      <w:r>
+        <w:t xml:space="preserve">Beginn </w:t>
+      </w:r>
+      <w:r>
+        <w:t>geprüft</w:t>
+      </w:r>
+      <w:r>
+        <w:t xml:space="preserve"> und später zur Berechnung benötigt. Nun w</w:t>
+      </w:r>
+      <w:r>
+        <w:t>erden</w:t>
+      </w:r>
+      <w:r>
+        <w:t xml:space="preserve"> die </w:t>
+      </w:r>
+      <w:r>
+        <w:t>Spannung</w:t>
+      </w:r>
+      <w:r>
+        <w:t>en</w:t>
+      </w:r>
+      <w:r>
+        <w:t xml:space="preserve"> </w:t>
+      </w:r>
+      <m:oMath>
+        <m:sSub>
+          <m:sSubPr>
+            <m:ctrlPr>
+              <w:rPr>
+                <w:rFonts w:ascii="Cambria Math" w:hAnsi="Cambria Math"/>
+                <w:i/>
+              </w:rPr>
+            </m:ctrlPr>
+          </m:sSubPr>
+          <m:e>
+            <m:r>
+              <w:rPr>
+                <w:rFonts w:ascii="Cambria Math" w:hAnsi="Cambria Math"/>
+              </w:rPr>
+              <m:t>U</m:t>
+            </m:r>
+          </m:e>
+          <m:sub>
+            <m:r>
+              <w:rPr>
+                <w:rFonts w:ascii="Cambria Math" w:hAnsi="Cambria Math"/>
+              </w:rPr>
+              <m:t>Bat1</m:t>
+            </m:r>
+          </m:sub>
+        </m:sSub>
+      </m:oMath>
+      <w:r>
+        <w:t xml:space="preserve"> und </w:t>
+      </w:r>
+      <m:oMath>
+        <m:sSub>
+          <m:sSubPr>
+            <m:ctrlPr>
+              <w:rPr>
+                <w:rFonts w:ascii="Cambria Math" w:hAnsi="Cambria Math"/>
+                <w:i/>
+              </w:rPr>
+            </m:ctrlPr>
+          </m:sSubPr>
+          <m:e>
+            <m:r>
+              <w:rPr>
+                <w:rFonts w:ascii="Cambria Math" w:hAnsi="Cambria Math"/>
+              </w:rPr>
+              <m:t>U</m:t>
+            </m:r>
+          </m:e>
+          <m:sub>
+            <m:r>
+              <w:rPr>
+                <w:rFonts w:ascii="Cambria Math" w:hAnsi="Cambria Math"/>
+              </w:rPr>
+              <m:t>Bat2</m:t>
+            </m:r>
+          </m:sub>
+        </m:sSub>
+      </m:oMath>
+      <w:r>
+        <w:t>, für die variablen Widerstände</w:t>
+      </w:r>
+      <w:r>
+        <w:t xml:space="preserve"> (siehe Tab. 1)</w:t>
+      </w:r>
+      <w:r>
+        <w:t xml:space="preserve">, </w:t>
+      </w:r>
+      <w:r>
+        <w:t xml:space="preserve">gemessen. Der Strom </w:t>
+      </w:r>
+      <w:r>
+        <w:t>kann anschließend aus den gemessenen Werten be</w:t>
+      </w:r>
+      <w:r>
+        <w:t>rechnet</w:t>
+      </w:r>
+      <w:r>
+        <w:t xml:space="preserve"> werden.</w:t>
       </w:r>
     </w:p>
     <w:p/>
+    <w:p/>
+    <w:p>
+      <w:r>
+        <w:t xml:space="preserve">Im </w:t>
+      </w:r>
+      <w:r>
+        <w:rPr>
+          <w:bCs/>
+        </w:rPr>
+        <w:t>zweiten Teil</w:t>
+      </w:r>
+      <w:r>
+        <w:t xml:space="preserve"> wird die Schaltung nach </w:t>
+      </w:r>
+      <w:r>
+        <w:t>Abbildung 1</w:t>
+      </w:r>
+      <w:r>
+        <w:rPr>
+          <w:vertAlign w:val="subscript"/>
+        </w:rPr>
+        <w:t>A</w:t>
+      </w:r>
+      <w:r>
+        <w:t xml:space="preserve"> aufgebaut. Auch hier wird wieder über den variablen Lastwiderstand die U-I-Kennlinie aufgenommen</w:t>
+      </w:r>
+      <w:r>
+        <w:t xml:space="preserve"> (siehe Tab. 2.1)</w:t>
+      </w:r>
+      <w:r>
+        <w:t>.</w:t>
+      </w:r>
+      <w:r>
+        <w:t xml:space="preserve"> </w:t>
+      </w:r>
+      <w:r>
+        <w:br/>
+        <w:t>Mit d</w:t>
+      </w:r>
+      <w:r>
+        <w:t>em</w:t>
+      </w:r>
+      <w:r>
+        <w:t xml:space="preserve"> Innenwiderstand und einem Labornetzteil</w:t>
+      </w:r>
+      <w:r>
+        <w:t xml:space="preserve"> </w:t>
+      </w:r>
+      <w:r>
+        <w:t xml:space="preserve">wird nun eine Ersatzspannungsquelle nach </w:t>
+      </w:r>
+      <w:r>
+        <w:t xml:space="preserve">Abbildung </w:t>
+      </w:r>
+      <w:r>
+        <w:t>1</w:t>
+      </w:r>
+      <w:r>
+        <w:rPr>
+          <w:vertAlign w:val="subscript"/>
+        </w:rPr>
+        <w:t>B</w:t>
+      </w:r>
+      <w:r>
+        <w:t xml:space="preserve"> aufgebaut</w:t>
+      </w:r>
+      <w:r>
+        <w:t xml:space="preserve">. Nun wird die Spannung am Labornetzteil so eingestellt, dass </w:t>
+      </w:r>
+      <m:oMath>
+        <m:sSub>
+          <m:sSubPr>
+            <m:ctrlPr>
+              <w:rPr>
+                <w:rFonts w:ascii="Cambria Math" w:hAnsi="Cambria Math"/>
+                <w:i/>
+              </w:rPr>
+            </m:ctrlPr>
+          </m:sSubPr>
+          <m:e>
+            <m:r>
+              <w:rPr>
+                <w:rFonts w:ascii="Cambria Math" w:hAnsi="Cambria Math"/>
+              </w:rPr>
+              <m:t>U</m:t>
+            </m:r>
+          </m:e>
+          <m:sub>
+            <m:r>
+              <w:rPr>
+                <w:rFonts w:ascii="Cambria Math" w:hAnsi="Cambria Math"/>
+              </w:rPr>
+              <m:t>0</m:t>
+            </m:r>
+          </m:sub>
+        </m:sSub>
+      </m:oMath>
+      <w:r>
+        <w:t xml:space="preserve"> aus Schaltung A, bei einem variablen Widerstand von </w:t>
+      </w:r>
+      <m:oMath>
+        <m:r>
+          <w:rPr>
+            <w:rFonts w:ascii="Cambria Math" w:hAnsi="Cambria Math"/>
+          </w:rPr>
+          <m:t>R=</m:t>
+        </m:r>
+        <m:sSub>
+          <m:sSubPr>
+            <m:ctrlPr>
+              <w:rPr>
+                <w:rFonts w:ascii="Cambria Math" w:hAnsi="Cambria Math"/>
+                <w:i/>
+              </w:rPr>
+            </m:ctrlPr>
+          </m:sSubPr>
+          <m:e>
+            <m:r>
+              <w:rPr>
+                <w:rFonts w:ascii="Cambria Math" w:hAnsi="Cambria Math"/>
+              </w:rPr>
+              <m:t>R</m:t>
+            </m:r>
+          </m:e>
+          <m:sub>
+            <m:r>
+              <w:rPr>
+                <w:rFonts w:ascii="Cambria Math" w:hAnsi="Cambria Math"/>
+              </w:rPr>
+              <m:t>i1</m:t>
+            </m:r>
+          </m:sub>
+        </m:sSub>
+      </m:oMath>
+      <w:r>
+        <w:t xml:space="preserve">, gleich </w:t>
+      </w:r>
+      <m:oMath>
+        <m:sSub>
+          <m:sSubPr>
+            <m:ctrlPr>
+              <w:rPr>
+                <w:rFonts w:ascii="Cambria Math" w:hAnsi="Cambria Math"/>
+                <w:i/>
+              </w:rPr>
+            </m:ctrlPr>
+          </m:sSubPr>
+          <m:e>
+            <m:r>
+              <w:rPr>
+                <w:rFonts w:ascii="Cambria Math" w:hAnsi="Cambria Math"/>
+              </w:rPr>
+              <m:t>U</m:t>
+            </m:r>
+          </m:e>
+          <m:sub>
+            <m:r>
+              <w:rPr>
+                <w:rFonts w:ascii="Cambria Math" w:hAnsi="Cambria Math"/>
+              </w:rPr>
+              <m:t>0</m:t>
+            </m:r>
+          </m:sub>
+        </m:sSub>
+      </m:oMath>
+      <w:r>
+        <w:t xml:space="preserve"> aus Schaltung B ist. Alle übrigen Spannungen werden, bei gleichbleibender Spannung am Netzteil, bestimmt. </w:t>
+      </w:r>
+    </w:p>
+    <w:p>
+      <w:r>
+        <w:t>Der Strom kann anschließend</w:t>
+      </w:r>
+      <w:r>
+        <w:t xml:space="preserve"> wieder</w:t>
+      </w:r>
+      <w:r>
+        <w:t xml:space="preserve"> aus den gemessenen Werten berechnet werden</w:t>
+      </w:r>
+      <w:r>
+        <w:t xml:space="preserve"> </w:t>
+      </w:r>
+    </w:p>
+    <w:p>
+      <w:bookmarkStart w:id="2" w:name="_GoBack"/>
+      <w:bookmarkEnd w:id="2"/>
+      <w:r>
+        <w:t>(siehe Tab. 2.2)</w:t>
+      </w:r>
+      <w:r>
+        <w:t>.</w:t>
+      </w:r>
+    </w:p>
+    <w:p/>
+    <w:p/>
+    <w:p>
+      <w:r>
+        <w:t xml:space="preserve">Im </w:t>
+      </w:r>
+      <w:r>
+        <w:rPr>
+          <w:bCs/>
+        </w:rPr>
+        <w:t>dritten Teil</w:t>
+      </w:r>
+      <w:r>
+        <w:t xml:space="preserve"> wird die Schaltung nach </w:t>
+      </w:r>
+      <w:r>
+        <w:t xml:space="preserve">Abbildung 1 </w:t>
+      </w:r>
+      <w:r>
+        <w:t xml:space="preserve">aufgebaut. Die Netzteilspannung und der Innenwiderstand </w:t>
+      </w:r>
+      <w:r>
+        <w:t>werden</w:t>
+      </w:r>
+      <w:r>
+        <w:t xml:space="preserve"> aus </w:t>
+      </w:r>
+      <w:r>
+        <w:t>dem zweiten Teil</w:t>
+      </w:r>
+      <w:r>
+        <w:t xml:space="preserve"> übernommen. Die Spannungen </w:t>
+      </w:r>
+      <m:oMath>
+        <m:sSub>
+          <m:sSubPr>
+            <m:ctrlPr>
+              <w:rPr>
+                <w:rFonts w:ascii="Cambria Math" w:hAnsi="Cambria Math"/>
+                <w:i/>
+              </w:rPr>
+            </m:ctrlPr>
+          </m:sSubPr>
+          <m:e>
+            <m:r>
+              <w:rPr>
+                <w:rFonts w:ascii="Cambria Math" w:hAnsi="Cambria Math"/>
+              </w:rPr>
+              <m:t>U</m:t>
+            </m:r>
+          </m:e>
+          <m:sub>
+            <m:r>
+              <w:rPr>
+                <w:rFonts w:ascii="Cambria Math" w:hAnsi="Cambria Math"/>
+              </w:rPr>
+              <m:t>R</m:t>
+            </m:r>
+            <m:r>
+              <w:rPr>
+                <w:rFonts w:ascii="Cambria Math" w:hAnsi="Cambria Math"/>
+              </w:rPr>
+              <m:t>3</m:t>
+            </m:r>
+          </m:sub>
+        </m:sSub>
+      </m:oMath>
+      <w:r>
+        <w:t xml:space="preserve"> und </w:t>
+      </w:r>
+      <m:oMath>
+        <m:sSub>
+          <m:sSubPr>
+            <m:ctrlPr>
+              <w:rPr>
+                <w:rFonts w:ascii="Cambria Math" w:hAnsi="Cambria Math"/>
+                <w:i/>
+              </w:rPr>
+            </m:ctrlPr>
+          </m:sSubPr>
+          <m:e>
+            <m:r>
+              <w:rPr>
+                <w:rFonts w:ascii="Cambria Math" w:hAnsi="Cambria Math"/>
+              </w:rPr>
+              <m:t>U</m:t>
+            </m:r>
+          </m:e>
+          <m:sub>
+            <m:r>
+              <w:rPr>
+                <w:rFonts w:ascii="Cambria Math" w:hAnsi="Cambria Math"/>
+              </w:rPr>
+              <m:t>R</m:t>
+            </m:r>
+            <m:r>
+              <w:rPr>
+                <w:rFonts w:ascii="Cambria Math" w:hAnsi="Cambria Math"/>
+              </w:rPr>
+              <m:t>2</m:t>
+            </m:r>
+          </m:sub>
+        </m:sSub>
+      </m:oMath>
+      <w:r>
+        <w:t xml:space="preserve"> bzw.</w:t>
+      </w:r>
+      <w:r>
+        <w:t xml:space="preserve"> </w:t>
+      </w:r>
+      <m:oMath>
+        <m:sSub>
+          <m:sSubPr>
+            <m:ctrlPr>
+              <w:rPr>
+                <w:rFonts w:ascii="Cambria Math" w:hAnsi="Cambria Math"/>
+                <w:i/>
+              </w:rPr>
+            </m:ctrlPr>
+          </m:sSubPr>
+          <m:e>
+            <m:r>
+              <w:rPr>
+                <w:rFonts w:ascii="Cambria Math" w:hAnsi="Cambria Math"/>
+              </w:rPr>
+              <m:t>U</m:t>
+            </m:r>
+          </m:e>
+          <m:sub>
+            <m:r>
+              <w:rPr>
+                <w:rFonts w:ascii="Cambria Math" w:hAnsi="Cambria Math"/>
+              </w:rPr>
+              <m:t>Ri</m:t>
+            </m:r>
+            <m:r>
+              <w:rPr>
+                <w:rFonts w:ascii="Cambria Math" w:hAnsi="Cambria Math"/>
+              </w:rPr>
+              <m:t>1</m:t>
+            </m:r>
+          </m:sub>
+        </m:sSub>
+      </m:oMath>
+      <w:r>
+        <w:t xml:space="preserve"> </w:t>
+      </w:r>
+      <w:r>
+        <w:t xml:space="preserve">werden erneut bei verschiedenen Lastwiderständen aufgenommen. Die Ströme </w:t>
+      </w:r>
+      <m:oMath>
+        <m:sSub>
+          <m:sSubPr>
+            <m:ctrlPr>
+              <w:rPr>
+                <w:rFonts w:ascii="Cambria Math" w:hAnsi="Cambria Math"/>
+                <w:i/>
+              </w:rPr>
+            </m:ctrlPr>
+          </m:sSubPr>
+          <m:e>
+            <m:r>
+              <w:rPr>
+                <w:rFonts w:ascii="Cambria Math" w:hAnsi="Cambria Math"/>
+              </w:rPr>
+              <m:t>I</m:t>
+            </m:r>
+          </m:e>
+          <m:sub>
+            <m:r>
+              <w:rPr>
+                <w:rFonts w:ascii="Cambria Math" w:hAnsi="Cambria Math"/>
+              </w:rPr>
+              <m:t>1</m:t>
+            </m:r>
+          </m:sub>
+        </m:sSub>
+      </m:oMath>
+      <w:r>
+        <w:t xml:space="preserve"> und </w:t>
+      </w:r>
+      <m:oMath>
+        <m:sSub>
+          <m:sSubPr>
+            <m:ctrlPr>
+              <w:rPr>
+                <w:rFonts w:ascii="Cambria Math" w:hAnsi="Cambria Math"/>
+                <w:i/>
+              </w:rPr>
+            </m:ctrlPr>
+          </m:sSubPr>
+          <m:e>
+            <m:r>
+              <w:rPr>
+                <w:rFonts w:ascii="Cambria Math" w:hAnsi="Cambria Math"/>
+              </w:rPr>
+              <m:t>I</m:t>
+            </m:r>
+          </m:e>
+          <m:sub>
+            <m:r>
+              <w:rPr>
+                <w:rFonts w:ascii="Cambria Math" w:hAnsi="Cambria Math"/>
+              </w:rPr>
+              <m:t>2</m:t>
+            </m:r>
+          </m:sub>
+        </m:sSub>
+      </m:oMath>
+      <w:r>
+        <w:t xml:space="preserve"> werden </w:t>
+      </w:r>
+      <w:r>
+        <w:t xml:space="preserve">darauffolgend durch die gemessenen Spannungen </w:t>
+      </w:r>
+      <m:oMath>
+        <m:sSub>
+          <m:sSubPr>
+            <m:ctrlPr>
+              <w:rPr>
+                <w:rFonts w:ascii="Cambria Math" w:hAnsi="Cambria Math"/>
+                <w:i/>
+              </w:rPr>
+            </m:ctrlPr>
+          </m:sSubPr>
+          <m:e>
+            <m:r>
+              <w:rPr>
+                <w:rFonts w:ascii="Cambria Math" w:hAnsi="Cambria Math"/>
+              </w:rPr>
+              <m:t>U</m:t>
+            </m:r>
+          </m:e>
+          <m:sub>
+            <m:r>
+              <w:rPr>
+                <w:rFonts w:ascii="Cambria Math" w:hAnsi="Cambria Math"/>
+              </w:rPr>
+              <m:t>R3</m:t>
+            </m:r>
+          </m:sub>
+        </m:sSub>
+      </m:oMath>
+      <w:r>
+        <w:t xml:space="preserve">, </w:t>
+      </w:r>
+      <m:oMath>
+        <m:sSub>
+          <m:sSubPr>
+            <m:ctrlPr>
+              <w:rPr>
+                <w:rFonts w:ascii="Cambria Math" w:hAnsi="Cambria Math"/>
+                <w:i/>
+              </w:rPr>
+            </m:ctrlPr>
+          </m:sSubPr>
+          <m:e>
+            <m:r>
+              <w:rPr>
+                <w:rFonts w:ascii="Cambria Math" w:hAnsi="Cambria Math"/>
+              </w:rPr>
+              <m:t>U</m:t>
+            </m:r>
+          </m:e>
+          <m:sub>
+            <m:r>
+              <w:rPr>
+                <w:rFonts w:ascii="Cambria Math" w:hAnsi="Cambria Math"/>
+              </w:rPr>
+              <m:t>R2</m:t>
+            </m:r>
+          </m:sub>
+        </m:sSub>
+      </m:oMath>
+      <w:r>
+        <w:t xml:space="preserve"> und </w:t>
+      </w:r>
+      <w:r>
+        <w:t xml:space="preserve">die Widerstände </w:t>
+      </w:r>
+      <m:oMath>
+        <m:sSub>
+          <m:sSubPr>
+            <m:ctrlPr>
+              <w:rPr>
+                <w:rFonts w:ascii="Cambria Math" w:hAnsi="Cambria Math"/>
+                <w:i/>
+              </w:rPr>
+            </m:ctrlPr>
+          </m:sSubPr>
+          <m:e>
+            <m:r>
+              <w:rPr>
+                <w:rFonts w:ascii="Cambria Math" w:hAnsi="Cambria Math"/>
+              </w:rPr>
+              <m:t>R</m:t>
+            </m:r>
+          </m:e>
+          <m:sub>
+            <m:r>
+              <w:rPr>
+                <w:rFonts w:ascii="Cambria Math" w:hAnsi="Cambria Math"/>
+              </w:rPr>
+              <m:t>3</m:t>
+            </m:r>
+          </m:sub>
+        </m:sSub>
+      </m:oMath>
+      <w:r>
+        <w:t xml:space="preserve"> und </w:t>
+      </w:r>
+      <m:oMath>
+        <m:sSub>
+          <m:sSubPr>
+            <m:ctrlPr>
+              <w:rPr>
+                <w:rFonts w:ascii="Cambria Math" w:hAnsi="Cambria Math"/>
+                <w:i/>
+              </w:rPr>
+            </m:ctrlPr>
+          </m:sSubPr>
+          <m:e>
+            <m:r>
+              <w:rPr>
+                <w:rFonts w:ascii="Cambria Math" w:hAnsi="Cambria Math"/>
+              </w:rPr>
+              <m:t>R</m:t>
+            </m:r>
+          </m:e>
+          <m:sub>
+            <m:r>
+              <w:rPr>
+                <w:rFonts w:ascii="Cambria Math" w:hAnsi="Cambria Math"/>
+              </w:rPr>
+              <m:t>2</m:t>
+            </m:r>
+          </m:sub>
+        </m:sSub>
+      </m:oMath>
+      <w:r>
+        <w:t xml:space="preserve"> berechnet (siehe Tab. 3).</w:t>
+      </w:r>
+    </w:p>
+    <w:p>
+      <w:pPr>
+        <w:rPr>
+          <w:b/>
+        </w:rPr>
+      </w:pPr>
+    </w:p>
+    <w:p>
+      <w:r>
+        <w:br w:type="page"/>
+      </w:r>
+    </w:p>
     <w:p>
       <w:pPr>
         <w:pStyle w:val="Listenabsatz"/>
@@ -9834,6 +10476,7 @@
         <w:rPr>
           <w:b/>
         </w:rPr>
+        <w:lastRenderedPageBreak/>
         <w:t>Vermessung der Batterien</w:t>
       </w:r>
       <w:r>
@@ -10139,7 +10782,6 @@
                 <w:i/>
               </w:rPr>
             </w:pPr>
-            <w:proofErr w:type="spellStart"/>
             <w:r>
               <w:rPr>
                 <w:i/>
@@ -10152,7 +10794,6 @@
               </w:rPr>
               <w:t>gemessen</w:t>
             </w:r>
-            <w:proofErr w:type="spellEnd"/>
             <w:r>
               <w:t>(</w:t>
             </w:r>
@@ -11250,7 +11891,153 @@
         </w:tc>
       </w:tr>
     </w:tbl>
-    <w:p/>
+    <w:p>
+      <w:pPr>
+        <w:jc w:val="center"/>
+        <w:rPr>
+          <w:b/>
+          <w:sz w:val="20"/>
+          <w:vertAlign w:val="subscript"/>
+        </w:rPr>
+      </w:pPr>
+      <w:r>
+        <w:rPr>
+          <w:b/>
+          <w:sz w:val="20"/>
+        </w:rPr>
+        <w:t>Tab</w:t>
+      </w:r>
+      <w:r>
+        <w:rPr>
+          <w:b/>
+          <w:sz w:val="20"/>
+        </w:rPr>
+        <w:t xml:space="preserve">. 2.1: U-I-Kennlinie </w:t>
+      </w:r>
+      <m:oMath>
+        <m:r>
+          <m:rPr>
+            <m:sty m:val="bi"/>
+          </m:rPr>
+          <w:rPr>
+            <w:rFonts w:ascii="Cambria Math" w:hAnsi="Cambria Math"/>
+            <w:sz w:val="20"/>
+          </w:rPr>
+          <m:t>Ba</m:t>
+        </m:r>
+        <m:sSub>
+          <m:sSubPr>
+            <m:ctrlPr>
+              <w:rPr>
+                <w:rFonts w:ascii="Cambria Math" w:hAnsi="Cambria Math"/>
+                <w:b/>
+                <w:i/>
+                <w:sz w:val="20"/>
+                <w:vertAlign w:val="subscript"/>
+              </w:rPr>
+            </m:ctrlPr>
+          </m:sSubPr>
+          <m:e>
+            <m:r>
+              <m:rPr>
+                <m:sty m:val="bi"/>
+              </m:rPr>
+              <w:rPr>
+                <w:rFonts w:ascii="Cambria Math" w:hAnsi="Cambria Math"/>
+                <w:sz w:val="20"/>
+              </w:rPr>
+              <m:t>t</m:t>
+            </m:r>
+            <m:ctrlPr>
+              <w:rPr>
+                <w:rFonts w:ascii="Cambria Math" w:hAnsi="Cambria Math"/>
+                <w:b/>
+                <w:i/>
+                <w:sz w:val="20"/>
+              </w:rPr>
+            </m:ctrlPr>
+          </m:e>
+          <m:sub>
+            <m:r>
+              <m:rPr>
+                <m:sty m:val="bi"/>
+              </m:rPr>
+              <w:rPr>
+                <w:rFonts w:ascii="Cambria Math" w:hAnsi="Cambria Math"/>
+                <w:sz w:val="20"/>
+                <w:vertAlign w:val="subscript"/>
+              </w:rPr>
+              <m:t>1</m:t>
+            </m:r>
+          </m:sub>
+        </m:sSub>
+      </m:oMath>
+      <w:r>
+        <w:rPr>
+          <w:b/>
+          <w:sz w:val="20"/>
+        </w:rPr>
+        <w:t xml:space="preserve"> und </w:t>
+      </w:r>
+      <m:oMath>
+        <m:r>
+          <m:rPr>
+            <m:sty m:val="bi"/>
+          </m:rPr>
+          <w:rPr>
+            <w:rFonts w:ascii="Cambria Math" w:hAnsi="Cambria Math"/>
+            <w:sz w:val="20"/>
+          </w:rPr>
+          <m:t>Ba</m:t>
+        </m:r>
+        <m:sSub>
+          <m:sSubPr>
+            <m:ctrlPr>
+              <w:rPr>
+                <w:rFonts w:ascii="Cambria Math" w:hAnsi="Cambria Math"/>
+                <w:b/>
+                <w:i/>
+                <w:sz w:val="20"/>
+                <w:vertAlign w:val="subscript"/>
+              </w:rPr>
+            </m:ctrlPr>
+          </m:sSubPr>
+          <m:e>
+            <m:r>
+              <m:rPr>
+                <m:sty m:val="bi"/>
+              </m:rPr>
+              <w:rPr>
+                <w:rFonts w:ascii="Cambria Math" w:hAnsi="Cambria Math"/>
+                <w:sz w:val="20"/>
+              </w:rPr>
+              <m:t>t</m:t>
+            </m:r>
+            <m:ctrlPr>
+              <w:rPr>
+                <w:rFonts w:ascii="Cambria Math" w:hAnsi="Cambria Math"/>
+                <w:b/>
+                <w:i/>
+                <w:sz w:val="20"/>
+              </w:rPr>
+            </m:ctrlPr>
+          </m:e>
+          <m:sub>
+            <m:r>
+              <m:rPr>
+                <m:sty m:val="bi"/>
+              </m:rPr>
+              <w:rPr>
+                <w:rFonts w:ascii="Cambria Math" w:hAnsi="Cambria Math"/>
+                <w:sz w:val="20"/>
+                <w:vertAlign w:val="subscript"/>
+              </w:rPr>
+              <m:t>2</m:t>
+            </m:r>
+          </m:sub>
+        </m:sSub>
+      </m:oMath>
+    </w:p>
     <w:p/>
     <w:p>
       <w:pPr>
@@ -11592,8 +12379,6 @@
                 <w:i/>
               </w:rPr>
             </w:pPr>
-            <w:proofErr w:type="spellStart"/>
-            <w:proofErr w:type="gramStart"/>
             <w:r>
               <w:rPr>
                 <w:i/>
@@ -11606,11 +12391,9 @@
               </w:rPr>
               <w:t>gemessen</w:t>
             </w:r>
-            <w:proofErr w:type="spellEnd"/>
             <w:r>
               <w:t>(</w:t>
             </w:r>
-            <w:proofErr w:type="gramEnd"/>
             <m:oMath>
               <m:r>
                 <m:rPr>
@@ -12270,6 +13053,96 @@
         </w:tc>
       </w:tr>
     </w:tbl>
+    <w:p>
+      <w:pPr>
+        <w:jc w:val="center"/>
+        <w:rPr>
+          <w:b/>
+          <w:sz w:val="20"/>
+          <w:vertAlign w:val="subscript"/>
+        </w:rPr>
+      </w:pPr>
+      <w:r>
+        <w:rPr>
+          <w:b/>
+          <w:sz w:val="20"/>
+        </w:rPr>
+        <w:t>Tab</w:t>
+      </w:r>
+      <w:r>
+        <w:rPr>
+          <w:b/>
+          <w:sz w:val="20"/>
+        </w:rPr>
+        <w:t>. 2.2.1: ESQ</w:t>
+      </w:r>
+      <w:r>
+        <w:rPr>
+          <w:b/>
+          <w:sz w:val="20"/>
+        </w:rPr>
+        <w:t xml:space="preserve"> </w:t>
+      </w:r>
+      <m:oMath>
+        <m:r>
+          <m:rPr>
+            <m:sty m:val="bi"/>
+          </m:rPr>
+          <w:rPr>
+            <w:rFonts w:ascii="Cambria Math" w:hAnsi="Cambria Math"/>
+            <w:sz w:val="20"/>
+          </w:rPr>
+          <m:t>Ba</m:t>
+        </m:r>
+        <m:sSub>
+          <m:sSubPr>
+            <m:ctrlPr>
+              <w:rPr>
+                <w:rFonts w:ascii="Cambria Math" w:hAnsi="Cambria Math"/>
+                <w:b/>
+                <w:i/>
+                <w:sz w:val="20"/>
+                <w:vertAlign w:val="subscript"/>
+              </w:rPr>
+            </m:ctrlPr>
+          </m:sSubPr>
+          <m:e>
+            <m:r>
+              <m:rPr>
+                <m:sty m:val="bi"/>
+              </m:rPr>
+              <w:rPr>
+                <w:rFonts w:ascii="Cambria Math" w:hAnsi="Cambria Math"/>
+                <w:sz w:val="20"/>
+              </w:rPr>
+              <m:t>t</m:t>
+            </m:r>
+            <m:ctrlPr>
+              <w:rPr>
+                <w:rFonts w:ascii="Cambria Math" w:hAnsi="Cambria Math"/>
+                <w:b/>
+                <w:i/>
+                <w:sz w:val="20"/>
+              </w:rPr>
+            </m:ctrlPr>
+          </m:e>
+          <m:sub>
+            <m:r>
+              <m:rPr>
+                <m:sty m:val="bi"/>
+              </m:rPr>
+              <w:rPr>
+                <w:rFonts w:ascii="Cambria Math" w:hAnsi="Cambria Math"/>
+                <w:sz w:val="20"/>
+                <w:vertAlign w:val="subscript"/>
+              </w:rPr>
+              <m:t>1</m:t>
+            </m:r>
+          </m:sub>
+        </m:sSub>
+      </m:oMath>
+    </w:p>
+    <w:p/>
     <w:p/>
     <w:p>
       <w:r>
@@ -12802,6 +13675,110 @@
         </m:oMath>
       </m:oMathPara>
     </w:p>
+    <w:p>
+      <w:pPr>
+        <w:jc w:val="center"/>
+        <w:rPr>
+          <w:b/>
+          <w:sz w:val="20"/>
+          <w:vertAlign w:val="subscript"/>
+        </w:rPr>
+      </w:pPr>
+      <w:r>
+        <w:rPr>
+          <w:b/>
+          <w:sz w:val="20"/>
+        </w:rPr>
+        <w:t>Tab</w:t>
+      </w:r>
+      <w:r>
+        <w:rPr>
+          <w:b/>
+          <w:sz w:val="20"/>
+        </w:rPr>
+        <w:t>. 2.2.2</w:t>
+      </w:r>
+      <w:r>
+        <w:rPr>
+          <w:b/>
+          <w:sz w:val="20"/>
+        </w:rPr>
+        <w:t xml:space="preserve">: </w:t>
+      </w:r>
+      <w:r>
+        <w:rPr>
+          <w:b/>
+          <w:sz w:val="20"/>
+        </w:rPr>
+        <w:t>ESQ</w:t>
+      </w:r>
+      <w:r>
+        <w:rPr>
+          <w:b/>
+          <w:sz w:val="20"/>
+        </w:rPr>
+        <w:t xml:space="preserve"> </w:t>
+      </w:r>
+      <m:oMath>
+        <m:r>
+          <m:rPr>
+            <m:sty m:val="bi"/>
+          </m:rPr>
+          <w:rPr>
+            <w:rFonts w:ascii="Cambria Math" w:hAnsi="Cambria Math"/>
+            <w:sz w:val="20"/>
+          </w:rPr>
+          <m:t>Ba</m:t>
+        </m:r>
+        <m:sSub>
+          <m:sSubPr>
+            <m:ctrlPr>
+              <w:rPr>
+                <w:rFonts w:ascii="Cambria Math" w:hAnsi="Cambria Math"/>
+                <w:b/>
+                <w:i/>
+                <w:sz w:val="20"/>
+                <w:vertAlign w:val="subscript"/>
+              </w:rPr>
+            </m:ctrlPr>
+          </m:sSubPr>
+          <m:e>
+            <m:r>
+              <m:rPr>
+                <m:sty m:val="bi"/>
+              </m:rPr>
+              <w:rPr>
+                <w:rFonts w:ascii="Cambria Math" w:hAnsi="Cambria Math"/>
+                <w:sz w:val="20"/>
+              </w:rPr>
+              <m:t>t</m:t>
+            </m:r>
+            <m:ctrlPr>
+              <w:rPr>
+                <w:rFonts w:ascii="Cambria Math" w:hAnsi="Cambria Math"/>
+                <w:b/>
+                <w:i/>
+                <w:sz w:val="20"/>
+              </w:rPr>
+            </m:ctrlPr>
+          </m:e>
+          <m:sub>
+            <m:r>
+              <m:rPr>
+                <m:sty m:val="bi"/>
+              </m:rPr>
+              <w:rPr>
+                <w:rFonts w:ascii="Cambria Math" w:hAnsi="Cambria Math"/>
+                <w:sz w:val="20"/>
+                <w:vertAlign w:val="subscript"/>
+              </w:rPr>
+              <m:t>2</m:t>
+            </m:r>
+          </m:sub>
+        </m:sSub>
+      </m:oMath>
+    </w:p>
+    <w:p/>
     <w:p/>
     <w:p>
       <w:pPr>
@@ -13178,7 +14155,10 @@
               <w:jc w:val="center"/>
             </w:pPr>
             <w:r>
-              <w:t>3,7</w:t>
+              <w:t>3,1</w:t>
+            </w:r>
+            <w:r>
+              <w:t>0</w:t>
             </w:r>
           </w:p>
         </w:tc>
@@ -13364,6 +14344,12 @@
             </w:r>
             <w:r>
               <w:rPr>
+                <w:vertAlign w:val="subscript"/>
+              </w:rPr>
+              <w:t>(i1)</w:t>
+            </w:r>
+            <w:r>
+              <w:rPr>
                 <w:i/>
               </w:rPr>
               <w:t xml:space="preserve"> </w:t>
@@ -13605,7 +14591,10 @@
               <w:jc w:val="center"/>
             </w:pPr>
             <w:r>
-              <w:t>12,46</w:t>
+              <w:t>10,</w:t>
+            </w:r>
+            <w:r>
+              <w:t>44</w:t>
             </w:r>
           </w:p>
         </w:tc>
@@ -14086,11 +15075,160 @@
         </m:r>
       </m:oMath>
     </w:p>
-    <w:p/>
-    <w:p/>
-    <w:p/>
-    <w:p/>
-    <w:p/>
+    <w:p>
+      <w:pPr>
+        <w:jc w:val="center"/>
+        <w:rPr>
+          <w:b/>
+          <w:sz w:val="20"/>
+          <w:vertAlign w:val="subscript"/>
+        </w:rPr>
+      </w:pPr>
+      <w:r>
+        <w:rPr>
+          <w:b/>
+          <w:sz w:val="20"/>
+        </w:rPr>
+        <w:t>Tab</w:t>
+      </w:r>
+      <w:r>
+        <w:rPr>
+          <w:b/>
+          <w:sz w:val="20"/>
+        </w:rPr>
+        <w:t>. 2.3</w:t>
+      </w:r>
+      <w:r>
+        <w:rPr>
+          <w:b/>
+          <w:sz w:val="20"/>
+        </w:rPr>
+        <w:t xml:space="preserve">: U-I-Kennlinie </w:t>
+      </w:r>
+      <m:oMath>
+        <m:r>
+          <m:rPr>
+            <m:sty m:val="bi"/>
+          </m:rPr>
+          <w:rPr>
+            <w:rFonts w:ascii="Cambria Math" w:hAnsi="Cambria Math"/>
+            <w:sz w:val="20"/>
+          </w:rPr>
+          <m:t>Ba</m:t>
+        </m:r>
+        <m:sSub>
+          <m:sSubPr>
+            <m:ctrlPr>
+              <w:rPr>
+                <w:rFonts w:ascii="Cambria Math" w:hAnsi="Cambria Math"/>
+                <w:b/>
+                <w:i/>
+                <w:sz w:val="20"/>
+                <w:vertAlign w:val="subscript"/>
+              </w:rPr>
+            </m:ctrlPr>
+          </m:sSubPr>
+          <m:e>
+            <m:r>
+              <m:rPr>
+                <m:sty m:val="bi"/>
+              </m:rPr>
+              <w:rPr>
+                <w:rFonts w:ascii="Cambria Math" w:hAnsi="Cambria Math"/>
+                <w:sz w:val="20"/>
+              </w:rPr>
+              <m:t>t</m:t>
+            </m:r>
+            <m:ctrlPr>
+              <w:rPr>
+                <w:rFonts w:ascii="Cambria Math" w:hAnsi="Cambria Math"/>
+                <w:b/>
+                <w:i/>
+                <w:sz w:val="20"/>
+              </w:rPr>
+            </m:ctrlPr>
+          </m:e>
+          <m:sub>
+            <m:r>
+              <m:rPr>
+                <m:sty m:val="bi"/>
+              </m:rPr>
+              <w:rPr>
+                <w:rFonts w:ascii="Cambria Math" w:hAnsi="Cambria Math"/>
+                <w:sz w:val="20"/>
+                <w:vertAlign w:val="subscript"/>
+              </w:rPr>
+              <m:t>1</m:t>
+            </m:r>
+          </m:sub>
+        </m:sSub>
+      </m:oMath>
+      <w:r>
+        <w:rPr>
+          <w:b/>
+          <w:sz w:val="20"/>
+        </w:rPr>
+        <w:t xml:space="preserve"> und </w:t>
+      </w:r>
+      <m:oMath>
+        <m:r>
+          <m:rPr>
+            <m:sty m:val="bi"/>
+          </m:rPr>
+          <w:rPr>
+            <w:rFonts w:ascii="Cambria Math" w:hAnsi="Cambria Math"/>
+            <w:sz w:val="20"/>
+          </w:rPr>
+          <m:t>Ba</m:t>
+        </m:r>
+        <m:sSub>
+          <m:sSubPr>
+            <m:ctrlPr>
+              <w:rPr>
+                <w:rFonts w:ascii="Cambria Math" w:hAnsi="Cambria Math"/>
+                <w:b/>
+                <w:i/>
+                <w:sz w:val="20"/>
+                <w:vertAlign w:val="subscript"/>
+              </w:rPr>
+            </m:ctrlPr>
+          </m:sSubPr>
+          <m:e>
+            <m:r>
+              <m:rPr>
+                <m:sty m:val="bi"/>
+              </m:rPr>
+              <w:rPr>
+                <w:rFonts w:ascii="Cambria Math" w:hAnsi="Cambria Math"/>
+                <w:sz w:val="20"/>
+              </w:rPr>
+              <m:t>t</m:t>
+            </m:r>
+            <m:ctrlPr>
+              <w:rPr>
+                <w:rFonts w:ascii="Cambria Math" w:hAnsi="Cambria Math"/>
+                <w:b/>
+                <w:i/>
+                <w:sz w:val="20"/>
+              </w:rPr>
+            </m:ctrlPr>
+          </m:e>
+          <m:sub>
+            <m:r>
+              <m:rPr>
+                <m:sty m:val="bi"/>
+              </m:rPr>
+              <w:rPr>
+                <w:rFonts w:ascii="Cambria Math" w:hAnsi="Cambria Math"/>
+                <w:sz w:val="20"/>
+                <w:vertAlign w:val="subscript"/>
+              </w:rPr>
+              <m:t>2</m:t>
+            </m:r>
+          </m:sub>
+        </m:sSub>
+      </m:oMath>
+    </w:p>
     <w:p/>
     <w:p>
       <w:pPr>
@@ -14543,16 +15681,7 @@
     </w:tbl>
     <w:p>
       <w:r>
-        <w:t xml:space="preserve">Die Graphen </w:t>
-      </w:r>
-      <w:r>
-        <w:t>aus (b)</w:t>
-      </w:r>
-      <w:r>
-        <w:t xml:space="preserve"> decken sich</w:t>
-      </w:r>
-      <w:r>
-        <w:t xml:space="preserve"> ab, während die Graphen der Ströme I</w:t>
+        <w:t>Die Graphen aus (b) decken sich ab, während die Graphen der Ströme I</w:t>
       </w:r>
       <w:r>
         <w:rPr>
@@ -14635,7 +15764,7 @@
         </w:rPr>
         <w:lastRenderedPageBreak/>
         <w:drawing>
-          <wp:anchor distT="0" distB="0" distL="114300" distR="114300" simplePos="0" relativeHeight="251660288" behindDoc="1" locked="0" layoutInCell="1" allowOverlap="1" wp14:anchorId="058EF15D">
+          <wp:anchor distT="0" distB="0" distL="114300" distR="114300" simplePos="0" relativeHeight="251660288" behindDoc="1" locked="0" layoutInCell="1" allowOverlap="1" wp14:anchorId="7C8207E0" wp14:editId="23751E61">
             <wp:simplePos x="0" y="0"/>
             <wp:positionH relativeFrom="column">
               <wp:posOffset>-3175</wp:posOffset>
@@ -14711,14 +15840,7 @@
         <w:rPr>
           <w:i/>
         </w:rPr>
-        <w:t xml:space="preserve">t </w:t>
-      </w:r>
-      <w:proofErr w:type="spellStart"/>
-      <w:r>
-        <w:rPr>
-          <w:i/>
-        </w:rPr>
-        <w:t>U</w:t>
+        <w:t>t U</w:t>
       </w:r>
       <w:r>
         <w:rPr>
@@ -14727,19 +15849,11 @@
         </w:rPr>
         <w:t>Bat</w:t>
       </w:r>
-      <w:proofErr w:type="spellEnd"/>
       <w:r>
         <w:rPr>
           <w:i/>
         </w:rPr>
-        <w:t xml:space="preserve"> = </w:t>
-      </w:r>
-      <w:proofErr w:type="spellStart"/>
-      <w:r>
-        <w:rPr>
-          <w:i/>
-        </w:rPr>
-        <w:t>U</w:t>
+        <w:t xml:space="preserve"> = U</w:t>
       </w:r>
       <w:r>
         <w:rPr>
@@ -14748,7 +15862,6 @@
         </w:rPr>
         <w:t>Netzteil</w:t>
       </w:r>
-      <w:proofErr w:type="spellEnd"/>
       <w:r>
         <w:rPr>
           <w:i/>
@@ -14758,7 +15871,6 @@
       <w:r>
         <w:t xml:space="preserve"> und </w:t>
       </w:r>
-      <w:proofErr w:type="spellStart"/>
       <w:r>
         <w:rPr>
           <w:i/>
@@ -14772,7 +15884,6 @@
         </w:rPr>
         <w:t>ges</w:t>
       </w:r>
-      <w:proofErr w:type="spellEnd"/>
       <w:r>
         <w:rPr>
           <w:i/>
@@ -14790,15 +15901,7 @@
         <w:rPr>
           <w:i/>
         </w:rPr>
-        <w:t>= 460</w:t>
-      </w:r>
-      <w:bookmarkStart w:id="2" w:name="_GoBack"/>
-      <w:bookmarkEnd w:id="2"/>
-      <w:r>
-        <w:rPr>
-          <w:i/>
-        </w:rPr>
-        <w:t>Ω.</w:t>
+        <w:t>= 460Ω.</w:t>
       </w:r>
       <w:r>
         <w:t xml:space="preserve"> </w:t>
@@ -14813,7 +15916,7 @@
           <w:noProof/>
         </w:rPr>
         <w:drawing>
-          <wp:inline distT="0" distB="0" distL="0" distR="0" wp14:anchorId="1D7CFC3D" wp14:editId="5EE55F23">
+          <wp:inline distT="0" distB="0" distL="0" distR="0" wp14:anchorId="5F1B2868" wp14:editId="2FEA0E53">
             <wp:extent cx="2562254" cy="1719657"/>
             <wp:effectExtent l="0" t="0" r="0" b="0"/>
             <wp:docPr id="17" name="image36.jpg"/>
@@ -14856,7 +15959,7 @@
           <w:noProof/>
         </w:rPr>
         <w:drawing>
-          <wp:inline distT="0" distB="0" distL="0" distR="0" wp14:anchorId="207FBDA6" wp14:editId="5F9B4D6A">
+          <wp:inline distT="0" distB="0" distL="0" distR="0" wp14:anchorId="41345940" wp14:editId="1050B096">
             <wp:extent cx="2623908" cy="1800976"/>
             <wp:effectExtent l="0" t="0" r="0" b="0"/>
             <wp:docPr id="18" name="image37.jpg"/>
@@ -14916,12 +16019,24 @@
       <w:r>
         <w:t xml:space="preserve">Gesamtwiderstand durch Schaltung: </w:t>
       </w:r>
-      <w:proofErr w:type="spellStart"/>
       <w:r>
         <w:rPr>
           <w:i/>
         </w:rPr>
         <w:t>R</w:t>
+      </w:r>
+      <w:r>
+        <w:rPr>
+          <w:i/>
+          <w:vertAlign w:val="subscript"/>
+        </w:rPr>
+        <w:t xml:space="preserve">ges, 1 </w:t>
+      </w:r>
+      <w:r>
+        <w:rPr>
+          <w:i/>
+        </w:rPr>
+        <w:t>= R</w:t>
       </w:r>
       <w:r>
         <w:rPr>
@@ -14930,26 +16045,50 @@
         </w:rPr>
         <w:t>ges</w:t>
       </w:r>
-      <w:proofErr w:type="spellEnd"/>
+      <w:r>
+        <w:rPr>
+          <w:i/>
+        </w:rPr>
+        <w:t>+ R</w:t>
+      </w:r>
       <w:r>
         <w:rPr>
           <w:i/>
           <w:vertAlign w:val="subscript"/>
         </w:rPr>
-        <w:t xml:space="preserve">, 1 </w:t>
+        <w:t>i</w:t>
       </w:r>
       <w:r>
         <w:rPr>
           <w:i/>
         </w:rPr>
-        <w:t xml:space="preserve">= </w:t>
-      </w:r>
-      <w:proofErr w:type="spellStart"/>
+        <w:t>||R</w:t>
+      </w:r>
+      <w:r>
+        <w:rPr>
+          <w:i/>
+          <w:vertAlign w:val="subscript"/>
+        </w:rPr>
+        <w:t>L</w:t>
+      </w:r>
       <w:r>
         <w:rPr>
           <w:i/>
         </w:rPr>
-        <w:t>R</w:t>
+        <w:t xml:space="preserve"> = R</w:t>
+      </w:r>
+      <w:r>
+        <w:rPr>
+          <w:i/>
+          <w:vertAlign w:val="subscript"/>
+        </w:rPr>
+        <w:t>i</w:t>
+      </w:r>
+      <w:r>
+        <w:rPr>
+          <w:i/>
+        </w:rPr>
+        <w:t xml:space="preserve"> + R</w:t>
       </w:r>
       <w:r>
         <w:rPr>
@@ -14958,12 +16097,11 @@
         </w:rPr>
         <w:t>ges</w:t>
       </w:r>
-      <w:proofErr w:type="spellEnd"/>
       <w:r>
         <w:rPr>
           <w:i/>
         </w:rPr>
-        <w:t>+ R</w:t>
+        <w:t>||R</w:t>
       </w:r>
       <w:r>
         <w:rPr>
@@ -14976,40 +16114,148 @@
         <w:rPr>
           <w:i/>
         </w:rPr>
-        <w:t>||R</w:t>
+        <w:t xml:space="preserve"> = R</w:t>
       </w:r>
       <w:r>
         <w:rPr>
           <w:i/>
           <w:vertAlign w:val="subscript"/>
         </w:rPr>
-        <w:t>L</w:t>
+        <w:t>ges,2</w:t>
       </w:r>
       <w:r>
         <w:rPr>
+          <w:b/>
           <w:i/>
         </w:rPr>
-        <w:t xml:space="preserve"> = R</w:t>
-      </w:r>
-      <w:r>
+        <w:t xml:space="preserve"> </w:t>
+      </w:r>
+    </w:p>
+    <w:p>
+      <w:pPr>
         <w:rPr>
           <w:i/>
           <w:vertAlign w:val="subscript"/>
         </w:rPr>
-        <w:t>i</w:t>
+      </w:pPr>
+      <w:r>
+        <w:t xml:space="preserve">Gesamtstrom durch Ohm´sches Gesetz: </w:t>
       </w:r>
       <w:r>
         <w:rPr>
           <w:i/>
         </w:rPr>
-        <w:t xml:space="preserve"> + </w:t>
-      </w:r>
-      <w:proofErr w:type="spellStart"/>
+        <w:t>I</w:t>
+      </w:r>
+      <w:r>
+        <w:rPr>
+          <w:i/>
+          <w:vertAlign w:val="subscript"/>
+        </w:rPr>
+        <w:t>ges, 1</w:t>
+      </w:r>
       <w:r>
         <w:rPr>
           <w:i/>
         </w:rPr>
-        <w:t>R</w:t>
+        <w:t xml:space="preserve"> = U</w:t>
+      </w:r>
+      <w:r>
+        <w:rPr>
+          <w:i/>
+          <w:vertAlign w:val="subscript"/>
+        </w:rPr>
+        <w:t>Netzteil</w:t>
+      </w:r>
+      <w:r>
+        <w:rPr>
+          <w:i/>
+        </w:rPr>
+        <w:t xml:space="preserve"> / R</w:t>
+      </w:r>
+      <w:r>
+        <w:rPr>
+          <w:i/>
+          <w:vertAlign w:val="subscript"/>
+        </w:rPr>
+        <w:t>ges, 1</w:t>
+      </w:r>
+      <w:r>
+        <w:rPr>
+          <w:i/>
+        </w:rPr>
+        <w:t xml:space="preserve"> = U</w:t>
+      </w:r>
+      <w:r>
+        <w:rPr>
+          <w:i/>
+          <w:vertAlign w:val="subscript"/>
+        </w:rPr>
+        <w:t>Bat</w:t>
+      </w:r>
+      <w:r>
+        <w:rPr>
+          <w:i/>
+        </w:rPr>
+        <w:t xml:space="preserve"> / R</w:t>
+      </w:r>
+      <w:r>
+        <w:rPr>
+          <w:i/>
+          <w:vertAlign w:val="subscript"/>
+        </w:rPr>
+        <w:t xml:space="preserve">ges, 2 </w:t>
+      </w:r>
+      <w:r>
+        <w:rPr>
+          <w:i/>
+        </w:rPr>
+        <w:t>= I</w:t>
+      </w:r>
+      <w:r>
+        <w:rPr>
+          <w:i/>
+          <w:vertAlign w:val="subscript"/>
+        </w:rPr>
+        <w:t>ges, 2</w:t>
+      </w:r>
+    </w:p>
+    <w:p>
+      <w:pPr>
+        <w:jc w:val="center"/>
+        <w:rPr>
+          <w:i/>
+          <w:vertAlign w:val="subscript"/>
+        </w:rPr>
+      </w:pPr>
+    </w:p>
+    <w:p>
+      <w:pPr>
+        <w:rPr>
+          <w:vertAlign w:val="subscript"/>
+        </w:rPr>
+      </w:pPr>
+      <w:r>
+        <w:t xml:space="preserve">Stromteiler: </w:t>
+      </w:r>
+      <w:r>
+        <w:rPr>
+          <w:i/>
+        </w:rPr>
+        <w:t>I</w:t>
+      </w:r>
+      <w:r>
+        <w:rPr>
+          <w:i/>
+          <w:vertAlign w:val="subscript"/>
+        </w:rPr>
+        <w:t xml:space="preserve">1,1 </w:t>
+      </w:r>
+      <w:r>
+        <w:rPr>
+          <w:i/>
+        </w:rPr>
+        <w:t>= (R</w:t>
       </w:r>
       <w:r>
         <w:rPr>
@@ -15018,279 +16264,18 @@
         </w:rPr>
         <w:t>ges</w:t>
       </w:r>
-      <w:proofErr w:type="spellEnd"/>
       <w:r>
         <w:rPr>
           <w:i/>
         </w:rPr>
-        <w:t>||R</w:t>
+        <w:t>/ R</w:t>
       </w:r>
       <w:r>
         <w:rPr>
           <w:i/>
           <w:vertAlign w:val="subscript"/>
         </w:rPr>
-        <w:t>i</w:t>
-      </w:r>
-      <w:r>
-        <w:rPr>
-          <w:i/>
-        </w:rPr>
-        <w:t xml:space="preserve"> = R</w:t>
-      </w:r>
-      <w:r>
-        <w:rPr>
-          <w:i/>
-          <w:vertAlign w:val="subscript"/>
-        </w:rPr>
-        <w:t>ges,2</w:t>
-      </w:r>
-      <w:r>
-        <w:rPr>
-          <w:b/>
-          <w:i/>
-        </w:rPr>
-        <w:t xml:space="preserve"> </w:t>
-      </w:r>
-    </w:p>
-    <w:p>
-      <w:pPr>
-        <w:rPr>
-          <w:i/>
-          <w:vertAlign w:val="subscript"/>
-        </w:rPr>
-      </w:pPr>
-      <w:r>
-        <w:t xml:space="preserve">Gesamtstrom durch Ohm´sches Gesetz: </w:t>
-      </w:r>
-      <w:proofErr w:type="spellStart"/>
-      <w:r>
-        <w:rPr>
-          <w:i/>
-        </w:rPr>
-        <w:t>I</w:t>
-      </w:r>
-      <w:r>
-        <w:rPr>
-          <w:i/>
-          <w:vertAlign w:val="subscript"/>
-        </w:rPr>
-        <w:t>ges</w:t>
-      </w:r>
-      <w:proofErr w:type="spellEnd"/>
-      <w:r>
-        <w:rPr>
-          <w:i/>
-          <w:vertAlign w:val="subscript"/>
-        </w:rPr>
-        <w:t>, 1</w:t>
-      </w:r>
-      <w:r>
-        <w:rPr>
-          <w:i/>
-        </w:rPr>
-        <w:t xml:space="preserve"> = </w:t>
-      </w:r>
-      <w:proofErr w:type="spellStart"/>
-      <w:r>
-        <w:rPr>
-          <w:i/>
-        </w:rPr>
-        <w:t>U</w:t>
-      </w:r>
-      <w:r>
-        <w:rPr>
-          <w:i/>
-          <w:vertAlign w:val="subscript"/>
-        </w:rPr>
-        <w:t>Netzteil</w:t>
-      </w:r>
-      <w:proofErr w:type="spellEnd"/>
-      <w:r>
-        <w:rPr>
-          <w:i/>
-        </w:rPr>
-        <w:t xml:space="preserve"> / </w:t>
-      </w:r>
-      <w:proofErr w:type="spellStart"/>
-      <w:r>
-        <w:rPr>
-          <w:i/>
-        </w:rPr>
-        <w:t>R</w:t>
-      </w:r>
-      <w:r>
-        <w:rPr>
-          <w:i/>
-          <w:vertAlign w:val="subscript"/>
-        </w:rPr>
-        <w:t>ges</w:t>
-      </w:r>
-      <w:proofErr w:type="spellEnd"/>
-      <w:r>
-        <w:rPr>
-          <w:i/>
-          <w:vertAlign w:val="subscript"/>
-        </w:rPr>
-        <w:t>, 1</w:t>
-      </w:r>
-      <w:r>
-        <w:rPr>
-          <w:i/>
-        </w:rPr>
-        <w:t xml:space="preserve"> = </w:t>
-      </w:r>
-      <w:proofErr w:type="spellStart"/>
-      <w:r>
-        <w:rPr>
-          <w:i/>
-        </w:rPr>
-        <w:t>U</w:t>
-      </w:r>
-      <w:r>
-        <w:rPr>
-          <w:i/>
-          <w:vertAlign w:val="subscript"/>
-        </w:rPr>
-        <w:t>Bat</w:t>
-      </w:r>
-      <w:proofErr w:type="spellEnd"/>
-      <w:r>
-        <w:rPr>
-          <w:i/>
-        </w:rPr>
-        <w:t xml:space="preserve"> / </w:t>
-      </w:r>
-      <w:proofErr w:type="spellStart"/>
-      <w:r>
-        <w:rPr>
-          <w:i/>
-        </w:rPr>
-        <w:t>R</w:t>
-      </w:r>
-      <w:r>
-        <w:rPr>
-          <w:i/>
-          <w:vertAlign w:val="subscript"/>
-        </w:rPr>
-        <w:t>ges</w:t>
-      </w:r>
-      <w:proofErr w:type="spellEnd"/>
-      <w:r>
-        <w:rPr>
-          <w:i/>
-          <w:vertAlign w:val="subscript"/>
-        </w:rPr>
-        <w:t xml:space="preserve">, 2 </w:t>
-      </w:r>
-      <w:r>
-        <w:rPr>
-          <w:i/>
-        </w:rPr>
-        <w:t xml:space="preserve">= </w:t>
-      </w:r>
-      <w:proofErr w:type="spellStart"/>
-      <w:r>
-        <w:rPr>
-          <w:i/>
-        </w:rPr>
-        <w:t>I</w:t>
-      </w:r>
-      <w:r>
-        <w:rPr>
-          <w:i/>
-          <w:vertAlign w:val="subscript"/>
-        </w:rPr>
-        <w:t>ges</w:t>
-      </w:r>
-      <w:proofErr w:type="spellEnd"/>
-      <w:r>
-        <w:rPr>
-          <w:i/>
-          <w:vertAlign w:val="subscript"/>
-        </w:rPr>
-        <w:t>, 2</w:t>
-      </w:r>
-    </w:p>
-    <w:p>
-      <w:pPr>
-        <w:jc w:val="center"/>
-        <w:rPr>
-          <w:i/>
-          <w:vertAlign w:val="subscript"/>
-        </w:rPr>
-      </w:pPr>
-    </w:p>
-    <w:p>
-      <w:pPr>
-        <w:rPr>
-          <w:vertAlign w:val="subscript"/>
-        </w:rPr>
-      </w:pPr>
-      <w:r>
-        <w:t xml:space="preserve">Stromteiler: </w:t>
-      </w:r>
-      <w:r>
-        <w:rPr>
-          <w:i/>
-        </w:rPr>
-        <w:t>I</w:t>
-      </w:r>
-      <w:r>
-        <w:rPr>
-          <w:i/>
-          <w:vertAlign w:val="subscript"/>
-        </w:rPr>
-        <w:t xml:space="preserve">1,1 </w:t>
-      </w:r>
-      <w:r>
-        <w:rPr>
-          <w:i/>
-        </w:rPr>
-        <w:t>= (</w:t>
-      </w:r>
-      <w:proofErr w:type="spellStart"/>
-      <w:r>
-        <w:rPr>
-          <w:i/>
-        </w:rPr>
-        <w:t>R</w:t>
-      </w:r>
-      <w:r>
-        <w:rPr>
-          <w:i/>
-          <w:vertAlign w:val="subscript"/>
-        </w:rPr>
-        <w:t>ges</w:t>
-      </w:r>
-      <w:proofErr w:type="spellEnd"/>
-      <w:r>
-        <w:rPr>
-          <w:i/>
-        </w:rPr>
-        <w:t xml:space="preserve">/ </w:t>
-      </w:r>
-      <w:proofErr w:type="spellStart"/>
-      <w:r>
-        <w:rPr>
-          <w:i/>
-        </w:rPr>
-        <w:t>R</w:t>
-      </w:r>
-      <w:r>
-        <w:rPr>
-          <w:i/>
-          <w:vertAlign w:val="subscript"/>
-        </w:rPr>
-        <w:t>ges</w:t>
-      </w:r>
-      <w:proofErr w:type="spellEnd"/>
-      <w:r>
-        <w:rPr>
-          <w:i/>
-          <w:vertAlign w:val="subscript"/>
-        </w:rPr>
-        <w:t>, 1</w:t>
+        <w:t>ges, 1</w:t>
       </w:r>
       <w:r>
         <w:rPr>
@@ -15387,29 +16372,14 @@
         <w:rPr>
           <w:i/>
         </w:rPr>
-        <w:t xml:space="preserve"> = </w:t>
-      </w:r>
-      <w:proofErr w:type="spellStart"/>
-      <w:r>
-        <w:rPr>
-          <w:i/>
-        </w:rPr>
-        <w:t>I</w:t>
+        <w:t xml:space="preserve"> = I</w:t>
       </w:r>
       <w:r>
         <w:rPr>
           <w:i/>
           <w:vertAlign w:val="subscript"/>
         </w:rPr>
-        <w:t>ges</w:t>
-      </w:r>
-      <w:proofErr w:type="spellEnd"/>
-      <w:r>
-        <w:rPr>
-          <w:i/>
-          <w:vertAlign w:val="subscript"/>
-        </w:rPr>
-        <w:t>, 1</w:t>
+        <w:t>ges, 1</w:t>
       </w:r>
       <w:r>
         <w:rPr>
@@ -15437,85 +16407,40 @@
         <w:rPr>
           <w:i/>
         </w:rPr>
-        <w:t xml:space="preserve"> = (</w:t>
-      </w:r>
-      <w:proofErr w:type="spellStart"/>
-      <w:r>
-        <w:rPr>
-          <w:i/>
-        </w:rPr>
-        <w:t>R</w:t>
+        <w:t xml:space="preserve"> = (R</w:t>
       </w:r>
       <w:r>
         <w:rPr>
           <w:i/>
           <w:vertAlign w:val="subscript"/>
         </w:rPr>
-        <w:t>ges</w:t>
-      </w:r>
-      <w:proofErr w:type="spellEnd"/>
+        <w:t xml:space="preserve">ges </w:t>
+      </w:r>
+      <w:r>
+        <w:rPr>
+          <w:i/>
+        </w:rPr>
+        <w:t>/ R</w:t>
+      </w:r>
       <w:r>
         <w:rPr>
           <w:i/>
           <w:vertAlign w:val="subscript"/>
         </w:rPr>
-        <w:t xml:space="preserve"> </w:t>
+        <w:t>ges, 2</w:t>
       </w:r>
       <w:r>
         <w:rPr>
           <w:i/>
         </w:rPr>
-        <w:t xml:space="preserve">/ </w:t>
-      </w:r>
-      <w:proofErr w:type="spellStart"/>
-      <w:r>
-        <w:rPr>
-          <w:i/>
-        </w:rPr>
-        <w:t>R</w:t>
+        <w:t>) • I</w:t>
       </w:r>
       <w:r>
         <w:rPr>
           <w:i/>
           <w:vertAlign w:val="subscript"/>
         </w:rPr>
-        <w:t>ges</w:t>
-      </w:r>
-      <w:proofErr w:type="spellEnd"/>
-      <w:r>
-        <w:rPr>
-          <w:i/>
-          <w:vertAlign w:val="subscript"/>
-        </w:rPr>
-        <w:t>, 2</w:t>
-      </w:r>
-      <w:r>
-        <w:rPr>
-          <w:i/>
-        </w:rPr>
-        <w:t xml:space="preserve">) • </w:t>
-      </w:r>
-      <w:proofErr w:type="spellStart"/>
-      <w:r>
-        <w:rPr>
-          <w:i/>
-        </w:rPr>
-        <w:t>I</w:t>
-      </w:r>
-      <w:r>
-        <w:rPr>
-          <w:i/>
-          <w:vertAlign w:val="subscript"/>
-        </w:rPr>
-        <w:t>ges</w:t>
-      </w:r>
-      <w:proofErr w:type="spellEnd"/>
-      <w:r>
-        <w:rPr>
-          <w:i/>
-          <w:vertAlign w:val="subscript"/>
-        </w:rPr>
-        <w:t>, 2</w:t>
+        <w:t>ges, 2</w:t>
       </w:r>
     </w:p>
     <w:p>
@@ -15795,7 +16720,7 @@
       <w:rPr>
         <w:noProof/>
       </w:rPr>
-      <w:t>4</w:t>
+      <w:t>10</w:t>
     </w:r>
     <w:r>
       <w:fldChar w:fldCharType="end"/>
@@ -15825,7 +16750,7 @@
       <w:rPr>
         <w:noProof/>
       </w:rPr>
-      <w:t>5</w:t>
+      <w:t>13</w:t>
     </w:r>
     <w:r>
       <w:rPr>
@@ -15903,7 +16828,7 @@
         <w:noProof/>
       </w:rPr>
       <w:drawing>
-        <wp:anchor distT="0" distB="0" distL="114300" distR="114300" simplePos="0" relativeHeight="251657728" behindDoc="1" locked="0" layoutInCell="1" allowOverlap="1">
+        <wp:anchor distT="0" distB="0" distL="114300" distR="114300" simplePos="0" relativeHeight="251657728" behindDoc="1" locked="0" layoutInCell="1" allowOverlap="1" wp14:anchorId="382DD8B3" wp14:editId="51DF2025">
           <wp:simplePos x="0" y="0"/>
           <wp:positionH relativeFrom="column">
             <wp:posOffset>5069840</wp:posOffset>
@@ -20725,6 +21650,61 @@
       <w:color w:val="00B0F0"/>
       <w:sz w:val="24"/>
       <w:szCs w:val="24"/>
+    </w:rPr>
+  </w:style>
+  <w:style w:type="character" w:styleId="Kommentarzeichen">
+    <w:name w:val="annotation reference"/>
+    <w:basedOn w:val="Absatz-Standardschriftart"/>
+    <w:semiHidden/>
+    <w:unhideWhenUsed/>
+    <w:rsid w:val="00D74073"/>
+    <w:rPr>
+      <w:sz w:val="16"/>
+      <w:szCs w:val="16"/>
+    </w:rPr>
+  </w:style>
+  <w:style w:type="paragraph" w:styleId="Kommentartext">
+    <w:name w:val="annotation text"/>
+    <w:basedOn w:val="Standard"/>
+    <w:link w:val="KommentartextZchn"/>
+    <w:semiHidden/>
+    <w:unhideWhenUsed/>
+    <w:rsid w:val="00D74073"/>
+    <w:rPr>
+      <w:sz w:val="20"/>
+      <w:szCs w:val="20"/>
+    </w:rPr>
+  </w:style>
+  <w:style w:type="character" w:customStyle="1" w:styleId="KommentartextZchn">
+    <w:name w:val="Kommentartext Zchn"/>
+    <w:basedOn w:val="Absatz-Standardschriftart"/>
+    <w:link w:val="Kommentartext"/>
+    <w:semiHidden/>
+    <w:rsid w:val="00D74073"/>
+  </w:style>
+  <w:style w:type="paragraph" w:styleId="Sprechblasentext">
+    <w:name w:val="Balloon Text"/>
+    <w:basedOn w:val="Standard"/>
+    <w:link w:val="SprechblasentextZchn"/>
+    <w:semiHidden/>
+    <w:unhideWhenUsed/>
+    <w:rsid w:val="00D74073"/>
+    <w:rPr>
+      <w:rFonts w:ascii="Segoe UI" w:hAnsi="Segoe UI" w:cs="Segoe UI"/>
+      <w:sz w:val="18"/>
+      <w:szCs w:val="18"/>
+    </w:rPr>
+  </w:style>
+  <w:style w:type="character" w:customStyle="1" w:styleId="SprechblasentextZchn">
+    <w:name w:val="Sprechblasentext Zchn"/>
+    <w:basedOn w:val="Absatz-Standardschriftart"/>
+    <w:link w:val="Sprechblasentext"/>
+    <w:semiHidden/>
+    <w:rsid w:val="00D74073"/>
+    <w:rPr>
+      <w:rFonts w:ascii="Segoe UI" w:hAnsi="Segoe UI" w:cs="Segoe UI"/>
+      <w:sz w:val="18"/>
+      <w:szCs w:val="18"/>
     </w:rPr>
   </w:style>
 </w:styles>
@@ -23165,7 +24145,7 @@
 </file>
 
 <file path=customXml/itemProps1.xml><?xml version="1.0" encoding="utf-8"?>
-<ds:datastoreItem xmlns:ds="http://schemas.openxmlformats.org/officeDocument/2006/customXml" ds:itemID="{470E3A42-E05E-401E-A6F2-3A1FB3E26AB9}">
+<ds:datastoreItem xmlns:ds="http://schemas.openxmlformats.org/officeDocument/2006/customXml" ds:itemID="{68D64FBC-3774-467E-872D-7146CEEB121C}">
   <ds:schemaRefs>
     <ds:schemaRef ds:uri="http://schemas.openxmlformats.org/officeDocument/2006/bibliography"/>
   </ds:schemaRefs>

</xml_diff>